<commit_message>
Mise a jour de plein d'affaires sur le projet final
</commit_message>
<xml_diff>
--- a/Sprint 1/Package 1/Documentation/Analyse/ProjetFinal.docx
+++ b/Sprint 1/Package 1/Documentation/Analyse/ProjetFinal.docx
@@ -226,7 +226,7 @@
               </mc:Choice>
               <mc:Fallback>
                 <w:pict>
-                  <v:rect w14:anchorId="03E0F23E" id="Rectangle 52" o:spid="_x0000_s1026" style="position:absolute;margin-left:0;margin-top:0;width:612pt;height:11in;z-index:-251655168;visibility:visible;mso-wrap-style:square;mso-width-percent:1000;mso-height-percent:1000;mso-wrap-distance-left:9pt;mso-wrap-distance-top:0;mso-wrap-distance-right:9pt;mso-wrap-distance-bottom:0;mso-position-horizontal:center;mso-position-horizontal-relative:page;mso-position-vertical:center;mso-position-vertical-relative:page;mso-width-percent:1000;mso-height-percent:1000;mso-width-relative:page;mso-height-relative:page;v-text-anchor:middle" o:gfxdata="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" stroked="f" strokeweight="2pt">
+                  <v:rect w14:anchorId="64D7477C" id="Rectangle 52" o:spid="_x0000_s1026" style="position:absolute;margin-left:0;margin-top:0;width:612pt;height:11in;z-index:-251655168;visibility:visible;mso-wrap-style:square;mso-width-percent:1000;mso-height-percent:1000;mso-wrap-distance-left:9pt;mso-wrap-distance-top:0;mso-wrap-distance-right:9pt;mso-wrap-distance-bottom:0;mso-position-horizontal:center;mso-position-horizontal-relative:page;mso-position-vertical:center;mso-position-vertical-relative:page;mso-width-percent:1000;mso-height-percent:1000;mso-width-relative:page;mso-height-relative:page;v-text-anchor:middle" o:gfxdata="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" stroked="f" strokeweight="2pt">
                     <v:fill r:id="rId10" o:title="" recolor="t" rotate="t" type="frame"/>
                     <v:imagedata recolortarget="#333 [641]"/>
                     <w10:wrap anchorx="page" anchory="page"/>
@@ -440,7 +440,7 @@
               </mc:Choice>
               <mc:Fallback>
                 <w:pict>
-                  <v:rect w14:anchorId="3B0F3340" id="Rectangle 54" o:spid="_x0000_s1026" style="position:absolute;margin-left:0;margin-top:0;width:468pt;height:162pt;z-index:251660288;visibility:visible;mso-wrap-style:square;mso-width-percent:1000;mso-height-percent:250;mso-wrap-distance-left:9pt;mso-wrap-distance-top:0;mso-wrap-distance-right:9pt;mso-wrap-distance-bottom:0;mso-position-horizontal:center;mso-position-horizontal-relative:page;mso-position-vertical:top;mso-position-vertical-relative:page;mso-width-percent:1000;mso-height-percent:250;mso-width-relative:margin;mso-height-relative:margin;v-text-anchor:middle" o:gfxdata="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" fillcolor="#4f81bd [3204]" stroked="f" strokeweight="2pt">
+                  <v:rect w14:anchorId="3F83E281" id="Rectangle 54" o:spid="_x0000_s1026" style="position:absolute;margin-left:0;margin-top:0;width:468pt;height:162pt;z-index:251660288;visibility:visible;mso-wrap-style:square;mso-width-percent:1000;mso-height-percent:250;mso-wrap-distance-left:9pt;mso-wrap-distance-top:0;mso-wrap-distance-right:9pt;mso-wrap-distance-bottom:0;mso-position-horizontal:center;mso-position-horizontal-relative:page;mso-position-vertical:top;mso-position-vertical-relative:page;mso-width-percent:1000;mso-height-percent:250;mso-width-relative:margin;mso-height-relative:margin;v-text-anchor:middle" o:gfxdata="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" fillcolor="#4f81bd [3204]" stroked="f" strokeweight="2pt">
                     <w10:wrap anchorx="page" anchory="page"/>
                   </v:rect>
                 </w:pict>
@@ -515,7 +515,7 @@
               </mc:Choice>
               <mc:Fallback>
                 <w:pict>
-                  <v:rect w14:anchorId="696235AB" id="Rectangle 55" o:spid="_x0000_s1026" style="position:absolute;margin-left:0;margin-top:0;width:468pt;height:2.85pt;z-index:251662336;visibility:visible;mso-wrap-style:square;mso-width-percent:1000;mso-height-percent:0;mso-wrap-distance-left:9pt;mso-wrap-distance-top:0;mso-wrap-distance-right:9pt;mso-wrap-distance-bottom:0;mso-position-horizontal:center;mso-position-horizontal-relative:margin;mso-position-vertical:bottom;mso-position-vertical-relative:margin;mso-width-percent:1000;mso-height-percent:0;mso-width-relative:margin;mso-height-relative:margin;v-text-anchor:middle" o:gfxdata="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" fillcolor="#4f81bd [3204]" stroked="f" strokeweight="2pt">
+                  <v:rect w14:anchorId="07451749" id="Rectangle 55" o:spid="_x0000_s1026" style="position:absolute;margin-left:0;margin-top:0;width:468pt;height:2.85pt;z-index:251662336;visibility:visible;mso-wrap-style:square;mso-width-percent:1000;mso-height-percent:0;mso-wrap-distance-left:9pt;mso-wrap-distance-top:0;mso-wrap-distance-right:9pt;mso-wrap-distance-bottom:0;mso-position-horizontal:center;mso-position-horizontal-relative:margin;mso-position-vertical:bottom;mso-position-vertical-relative:margin;mso-width-percent:1000;mso-height-percent:0;mso-width-relative:margin;mso-height-relative:margin;v-text-anchor:middle" o:gfxdata="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" fillcolor="#4f81bd [3204]" stroked="f" strokeweight="2pt">
                     <w10:wrap anchorx="margin" anchory="margin"/>
                   </v:rect>
                 </w:pict>
@@ -3614,7 +3614,15 @@
         <w:spacing w:line="360" w:lineRule="auto"/>
       </w:pPr>
       <w:r>
-        <w:t>Avoir des compte-rendus globaux des tâches;</w:t>
+        <w:t xml:space="preserve">Avoir </w:t>
+      </w:r>
+      <w:proofErr w:type="gramStart"/>
+      <w:r>
+        <w:t>des compte-rendus globaux</w:t>
+      </w:r>
+      <w:proofErr w:type="gramEnd"/>
+      <w:r>
+        <w:t xml:space="preserve"> des tâches;</w:t>
       </w:r>
     </w:p>
     <w:p>
@@ -4418,7 +4426,13 @@
           </w:tcPr>
           <w:p>
             <w:r>
-              <w:t>Le champ nom est une chaine de caractères de type Varchar(20) permettant d'identifier facilement un diffuseur dans la base de données. Sa présence est obligatoire.</w:t>
+              <w:t>Le champ nom est une chaine de caractères de type Varchar(</w:t>
+            </w:r>
+            <w:r>
+              <w:t>5</w:t>
+            </w:r>
+            <w:r>
+              <w:t>0) permettant d'identifier facilement un diffuseur dans la base de données. Sa présence est obligatoire.</w:t>
             </w:r>
           </w:p>
         </w:tc>
@@ -4473,7 +4487,13 @@
           </w:tcPr>
           <w:p>
             <w:r>
-              <w:t>Le champ courriel est une chaine de caractères de type varchar(30) permettant d'identifier l'adresse email associée à l'agence. Il se compose ainsi : machin@truck.quelquechose. Sa présence est obligatoire</w:t>
+              <w:t>Le champ courriel est une chaine de caractères de type varchar(</w:t>
+            </w:r>
+            <w:r>
+              <w:t>255</w:t>
+            </w:r>
+            <w:r>
+              <w:t>) permettant d'identifier l'adresse email associée à l'agence. Il se compose ainsi : machin@truck.quelquechose. Sa présence est obligatoire</w:t>
             </w:r>
           </w:p>
         </w:tc>
@@ -4558,8 +4578,13 @@
           </w:tcPr>
           <w:p>
             <w:r>
-              <w:t>La classe Photo représente une occurrence de la photo utilisée pour un contrat donné avec un artiste donné. Une occurrence de cette classe peut être créer</w:t>
-            </w:r>
+              <w:t xml:space="preserve">La classe Photo représente une occurrence de la photo utilisée pour un contrat donné avec un artiste donné. Une occurrence de cette classe peut être </w:t>
+            </w:r>
+            <w:proofErr w:type="gramStart"/>
+            <w:r>
+              <w:t>créé</w:t>
+            </w:r>
+            <w:proofErr w:type="gramEnd"/>
             <w:r>
               <w:t xml:space="preserve"> lorsqu’</w:t>
             </w:r>
@@ -4680,7 +4705,10 @@
           </w:tcPr>
           <w:p>
             <w:r>
-              <w:t>le champ taille est une chaine de caractères de type varchar(10) permettant d'identifier la taille d'un fichier (informatiquement parlant). Il se compose ainsi : 20Mo, 1Ko etc.</w:t>
+              <w:t>L</w:t>
+            </w:r>
+            <w:r>
+              <w:t>e champ taille est une chaine de caractères de type varchar(10) permettant d'identifier la taille d'un fichier (informatiquement parlant). Il se compose ainsi : 20Mo, 1Ko etc.</w:t>
             </w:r>
           </w:p>
         </w:tc>
@@ -4741,15 +4769,15 @@
               <w:t xml:space="preserve">cription permet de stocker tous les commentaires ou détails sur une photo </w:t>
             </w:r>
             <w:r>
-              <w:t>Il est de type  text et sa présence n'est pas obligatoire.</w:t>
+              <w:t>Il est de type</w:t>
+            </w:r>
+            <w:r>
+              <w:t> text et sa présence n'est pas obligatoire.</w:t>
             </w:r>
           </w:p>
         </w:tc>
       </w:tr>
     </w:tbl>
-    <w:p/>
-    <w:p/>
-    <w:p/>
     <w:p/>
     <w:p/>
     <w:p/>
@@ -4803,6 +4831,7 @@
           </w:tcPr>
           <w:p>
             <w:r>
+              <w:lastRenderedPageBreak/>
               <w:t>Statut</w:t>
             </w:r>
           </w:p>
@@ -5003,7 +5032,10 @@
               <w:t>Le champ description est une chaine de cara</w:t>
             </w:r>
             <w:r>
-              <w:t>ctères de type Text permettant a</w:t>
+              <w:t>ctères de type Text permettant </w:t>
+            </w:r>
+            <w:r>
+              <w:t>à</w:t>
             </w:r>
             <w:r>
               <w:t xml:space="preserve"> l'utilisateur d'entrer toutes les informations voulues dans la base de données. Sa présence n'est pas obligatoire</w:t>
@@ -5122,10 +5154,7 @@
           </w:tcPr>
           <w:p>
             <w:r>
-              <w:t>no</w:t>
-            </w:r>
-            <w:r>
-              <w:t>CV</w:t>
+              <w:t>idFichier</w:t>
             </w:r>
           </w:p>
         </w:tc>
@@ -5150,10 +5179,16 @@
           </w:tcPr>
           <w:p>
             <w:r>
-              <w:t>Le champ noCV</w:t>
-            </w:r>
-            <w:r>
-              <w:t xml:space="preserve"> est un integer auto-incrémenté permettant d'identifier de manière unique un fichier dans la base de données. Sa présence est obligatoire</w:t>
+              <w:t xml:space="preserve">Le champ </w:t>
+            </w:r>
+            <w:r>
+              <w:t>idFichier</w:t>
+            </w:r>
+            <w:r>
+              <w:t xml:space="preserve"> </w:t>
+            </w:r>
+            <w:r>
+              <w:t>est un integer auto-incrémenté permettant d'identifier de manière unique un fichier dans la base de données. Sa présence est obligatoire</w:t>
             </w:r>
           </w:p>
         </w:tc>
@@ -5215,7 +5250,7 @@
       </w:tr>
       <w:tr>
         <w:trPr>
-          <w:trHeight w:val="315"/>
+          <w:trHeight w:val="285"/>
         </w:trPr>
         <w:tc>
           <w:tcPr>
@@ -5238,7 +5273,7 @@
           </w:tcPr>
           <w:p>
             <w:r>
-              <w:t>description</w:t>
+              <w:t>chemin</w:t>
             </w:r>
           </w:p>
         </w:tc>
@@ -5263,67 +5298,17 @@
           </w:tcPr>
           <w:p>
             <w:r>
-              <w:t>La description d'un cv est une chaine de caractères permettant de décrire en détail une occurrence de la classe. Il est de type text et ne possède pas de format particulier, sa présence est obligatoire.</w:t>
-            </w:r>
-          </w:p>
-        </w:tc>
-      </w:tr>
-      <w:tr>
-        <w:trPr>
-          <w:trHeight w:val="285"/>
-        </w:trPr>
-        <w:tc>
-          <w:tcPr>
-            <w:tcW w:w="1418" w:type="dxa"/>
-            <w:tcBorders>
-              <w:top w:val="single" w:sz="6" w:space="0" w:color="CCCCCC"/>
-              <w:left w:val="single" w:sz="6" w:space="0" w:color="CCCCCC"/>
-              <w:bottom w:val="single" w:sz="6" w:space="0" w:color="CCCCCC"/>
-              <w:right w:val="single" w:sz="6" w:space="0" w:color="CCCCCC"/>
-            </w:tcBorders>
-            <w:noWrap/>
-            <w:tcMar>
-              <w:top w:w="0" w:type="dxa"/>
-              <w:left w:w="45" w:type="dxa"/>
-              <w:bottom w:w="0" w:type="dxa"/>
-              <w:right w:w="45" w:type="dxa"/>
-            </w:tcMar>
-            <w:vAlign w:val="bottom"/>
-            <w:hideMark/>
-          </w:tcPr>
-          <w:p>
-            <w:r>
-              <w:t>cheminFichier</w:t>
-            </w:r>
-          </w:p>
-        </w:tc>
-        <w:tc>
-          <w:tcPr>
-            <w:tcW w:w="8118" w:type="dxa"/>
-            <w:tcBorders>
-              <w:top w:val="single" w:sz="6" w:space="0" w:color="CCCCCC"/>
-              <w:left w:val="single" w:sz="6" w:space="0" w:color="CCCCCC"/>
-              <w:bottom w:val="single" w:sz="6" w:space="0" w:color="CCCCCC"/>
-              <w:right w:val="single" w:sz="6" w:space="0" w:color="CCCCCC"/>
-            </w:tcBorders>
-            <w:noWrap/>
-            <w:tcMar>
-              <w:top w:w="0" w:type="dxa"/>
-              <w:left w:w="45" w:type="dxa"/>
-              <w:bottom w:w="0" w:type="dxa"/>
-              <w:right w:w="45" w:type="dxa"/>
-            </w:tcMar>
-            <w:vAlign w:val="bottom"/>
-            <w:hideMark/>
-          </w:tcPr>
-          <w:p>
-            <w:r>
-              <w:t>Le champ chemin de fichier est une chaine de caractères de type Text permettant d'identifier la localisation le fichier de l'occurrence de la classe Cv. Sa présence est obligatoire. Il se compose ainsi : Document/dossier/fichier</w:t>
+              <w:t>Le champ chemin</w:t>
+            </w:r>
+            <w:r>
+              <w:t xml:space="preserve"> est une chaine de caractères de type Text permettant d'identifier la localisation le fichier de l'occurrence de la classe Cv. Sa présence est obligatoire. Il se compose ainsi : Document/dossier/fichier</w:t>
             </w:r>
           </w:p>
         </w:tc>
       </w:tr>
     </w:tbl>
+    <w:p/>
+    <w:p/>
     <w:p/>
     <w:p/>
     <w:p/>
@@ -5373,15 +5358,8 @@
             <w:hideMark/>
           </w:tcPr>
           <w:p>
-            <w:pPr>
-              <w:rPr>
-                <w:color w:val="FF0000"/>
-              </w:rPr>
-            </w:pPr>
-            <w:r>
-              <w:rPr>
-                <w:color w:val="FF0000"/>
-              </w:rPr>
+            <w:r>
+              <w:lastRenderedPageBreak/>
               <w:t>Responsable</w:t>
             </w:r>
           </w:p>
@@ -5406,29 +5384,36 @@
             <w:hideMark/>
           </w:tcPr>
           <w:p>
-            <w:pPr>
-              <w:rPr>
-                <w:color w:val="FF0000"/>
-              </w:rPr>
-            </w:pPr>
-            <w:r>
-              <w:rPr>
-                <w:color w:val="FF0000"/>
-              </w:rPr>
+            <w:r>
               <w:t>Un responsable d'agence est un intermédiaire quant à la signature d'un contrat entre un diffuseur et une agence.</w:t>
             </w:r>
             <w:r>
-              <w:rPr>
-                <w:color w:val="FF0000"/>
-              </w:rPr>
               <w:br/>
               <w:t xml:space="preserve">Une occurrence de la classe peut être crée lorsque l'agence qu'il représente a déjà été créée. Cette occurrence </w:t>
             </w:r>
             <w:r>
-              <w:rPr>
-                <w:color w:val="FF0000"/>
-              </w:rPr>
-              <w:t>peut-être supprimé si le contrat avec lequel il est associé n’existe plus</w:t>
+              <w:t>peut-être supprimé si le</w:t>
+            </w:r>
+            <w:r>
+              <w:t>s</w:t>
+            </w:r>
+            <w:r>
+              <w:t xml:space="preserve"> contrat</w:t>
+            </w:r>
+            <w:r>
+              <w:t>s</w:t>
+            </w:r>
+            <w:r>
+              <w:t xml:space="preserve"> avec lequel il est associé n’existe</w:t>
+            </w:r>
+            <w:r>
+              <w:t>nt</w:t>
+            </w:r>
+            <w:r>
+              <w:t xml:space="preserve"> plus</w:t>
+            </w:r>
+            <w:r>
+              <w:t>.</w:t>
             </w:r>
           </w:p>
         </w:tc>
@@ -5458,7 +5443,7 @@
           </w:tcPr>
           <w:p>
             <w:r>
-              <w:t>noResponsableAgence</w:t>
+              <w:t>noResponsable</w:t>
             </w:r>
           </w:p>
         </w:tc>
@@ -5483,7 +5468,7 @@
           </w:tcPr>
           <w:p>
             <w:r>
-              <w:t>Le champ NoresponsableAgence est un entier auto-incrémenté (int) utilisé pour identifier le représentant de manière unique dans la base de données. Sa présence est obligatoire</w:t>
+              <w:t>Le champ Noresponsable est un entier auto-incrémenté (int) utilisé pour identifier le représentant de manière unique dans la base de données. Sa présence est obligatoire</w:t>
             </w:r>
           </w:p>
         </w:tc>
@@ -5651,7 +5636,13 @@
               <w:t xml:space="preserve">Le champ courriel est une chaine </w:t>
             </w:r>
             <w:r>
-              <w:t>de caractères de type varchar(55</w:t>
+              <w:t>de caractères de type varchar(</w:t>
+            </w:r>
+            <w:r>
+              <w:t>2</w:t>
+            </w:r>
+            <w:r>
+              <w:t>55</w:t>
             </w:r>
             <w:r>
               <w:t>) permettant d'identifier l'adresse email de contact du responsable. Il se compose ainsi : machin@truck.quelquechose. Sa présence est obligatoire</w:t>
@@ -5825,7 +5816,13 @@
           </w:tcPr>
           <w:p>
             <w:r>
-              <w:t>Le champ telBureau est une chaine de caractères permettant d'identifier un numéro de téléphone résidentiel de l'agence. Il est de format varchar(15) et se compose ainsi : 123-456-7890. Sa présence est obligatoire.</w:t>
+              <w:t>Le champ telBureau est une chaine de caractères permettant d'identifier un numéro de t</w:t>
+            </w:r>
+            <w:r>
+              <w:t>éléphone résidentiel du responsable</w:t>
+            </w:r>
+            <w:r>
+              <w:t>. Il est de format varchar(15) et se compose ainsi : 123-456-7890. Sa présence est obligatoire.</w:t>
             </w:r>
           </w:p>
         </w:tc>
@@ -5880,7 +5877,13 @@
           </w:tcPr>
           <w:p>
             <w:r>
-              <w:t>Le champ telCellulaire est une chaine de caractères permettant d'identifier un numéro de téléphone mobile appartenant à l'agence (ou à un représentant), il est de type varchar(15) est ce compose ainsi : 123-456-7890. Sa présence est obligatoire.</w:t>
+              <w:t xml:space="preserve">Le champ telCellulaire est une chaine de caractères permettant d'identifier un numéro de téléphone mobile appartenant </w:t>
+            </w:r>
+            <w:r>
+              <w:t>au responsable</w:t>
+            </w:r>
+            <w:r>
+              <w:t>, il est de type varchar(15) est ce compose ainsi : 123-456-7890. Sa présence est obligatoire.</w:t>
             </w:r>
           </w:p>
         </w:tc>
@@ -5990,17 +5993,18 @@
           </w:tcPr>
           <w:p>
             <w:r>
-              <w:t xml:space="preserve">Le chant idem est un booléen null a sa création. Il permet de déterminer si le responsable </w:t>
-            </w:r>
-            <w:r>
-              <w:lastRenderedPageBreak/>
-              <w:t>est aussi le signataire du contrat.</w:t>
+              <w:t xml:space="preserve">Le chant idem est un booléen null </w:t>
+            </w:r>
+            <w:r>
+              <w:t>à</w:t>
+            </w:r>
+            <w:r>
+              <w:t xml:space="preserve"> sa création. Il permet de déterminer si le responsable est aussi le signataire du contrat.</w:t>
             </w:r>
           </w:p>
         </w:tc>
       </w:tr>
     </w:tbl>
-    <w:p/>
     <w:p/>
     <w:tbl>
       <w:tblPr>
@@ -6049,6 +6053,7 @@
           </w:tcPr>
           <w:p>
             <w:r>
+              <w:lastRenderedPageBreak/>
               <w:t>CategorieArtiste</w:t>
             </w:r>
           </w:p>
@@ -6075,10 +6080,24 @@
           </w:tcPr>
           <w:p>
             <w:r>
-              <w:t xml:space="preserve">Une catégorie d'artiste est une classe à laquelle appartient un artiste servant a déterminer son domaine avec précision. Tout artiste possède au moins une catégorie. Une occurrence de cette classe peut être créée, modifiée ou supprimée </w:t>
-            </w:r>
-            <w:r>
-              <w:t>quand aucun artiste n’appartient a cette catégorie.</w:t>
+              <w:t xml:space="preserve">Une catégorie d'artiste est une classe à laquelle appartient un artiste servant </w:t>
+            </w:r>
+            <w:proofErr w:type="gramStart"/>
+            <w:r>
+              <w:t>a</w:t>
+            </w:r>
+            <w:proofErr w:type="gramEnd"/>
+            <w:r>
+              <w:t xml:space="preserve"> déterminer son domaine avec précision. Tout artiste possède au moins une catégorie. Une occurrence de cette classe peut être créée, modifiée ou supprimée </w:t>
+            </w:r>
+            <w:r>
+              <w:t xml:space="preserve">quand aucun artiste n’appartient </w:t>
+            </w:r>
+            <w:r>
+              <w:t>à</w:t>
+            </w:r>
+            <w:r>
+              <w:t xml:space="preserve"> cette catégorie.</w:t>
             </w:r>
           </w:p>
         </w:tc>
@@ -6317,6 +6336,7 @@
           </w:tcPr>
           <w:p>
             <w:r>
+              <w:lastRenderedPageBreak/>
               <w:t>Engagement</w:t>
             </w:r>
           </w:p>
@@ -6712,7 +6732,10 @@
           </w:tcPr>
           <w:p>
             <w:r>
-              <w:t>durée</w:t>
+              <w:t>dure</w:t>
+            </w:r>
+            <w:r>
+              <w:t>e</w:t>
             </w:r>
             <w:r>
               <w:t xml:space="preserve"> </w:t>
@@ -6740,7 +6763,10 @@
           </w:tcPr>
           <w:p>
             <w:r>
-              <w:t>Le champ duré</w:t>
+              <w:t>Le champ dur</w:t>
+            </w:r>
+            <w:r>
+              <w:t>e</w:t>
             </w:r>
             <w:r>
               <w:t>e</w:t>
@@ -6889,24 +6915,15 @@
             </w:r>
             <w:r>
               <w:br/>
-              <w:t>On peut créer une occurrence de la classe contrat s'il y a au moins une agence qui fait affaire avec un diffuseur.</w:t>
-            </w:r>
-            <w:r>
-              <w:br/>
-            </w:r>
-            <w:commentRangeStart w:id="6"/>
-            <w:r>
-              <w:rPr>
-                <w:color w:val="FF0000"/>
-              </w:rPr>
-              <w:t>On peut le supprimer ou le modifier à tout moment.</w:t>
-            </w:r>
-            <w:commentRangeEnd w:id="6"/>
-            <w:r>
-              <w:rPr>
-                <w:rStyle w:val="Marquedecommentaire"/>
-              </w:rPr>
-              <w:commentReference w:id="6"/>
+              <w:t xml:space="preserve">On peut créer une occurrence de la classe contrat s'il y a au moins une agence qui </w:t>
+            </w:r>
+            <w:r>
+              <w:t xml:space="preserve">fait affaire avec un diffuseur. Il n’est pas supprimable. Il est modifiable seulement </w:t>
+            </w:r>
+            <w:bookmarkStart w:id="6" w:name="_GoBack"/>
+            <w:bookmarkEnd w:id="6"/>
+            <w:r>
+              <w:t>s’il n’est pas terminé.</w:t>
             </w:r>
           </w:p>
         </w:tc>
@@ -7250,6 +7267,7 @@
           </w:tcPr>
           <w:p>
             <w:r>
+              <w:lastRenderedPageBreak/>
               <w:t>Exigence</w:t>
             </w:r>
           </w:p>
@@ -7681,7 +7699,6 @@
         </w:tc>
       </w:tr>
     </w:tbl>
-    <w:p/>
     <w:p/>
     <w:p/>
     <w:p/>
@@ -7737,7 +7754,8 @@
           </w:tcPr>
           <w:p>
             <w:r>
-              <w:t>Responsable</w:t>
+              <w:lastRenderedPageBreak/>
+              <w:t>Adresse</w:t>
             </w:r>
           </w:p>
         </w:tc>
@@ -7763,30 +7781,18 @@
           </w:tcPr>
           <w:p>
             <w:r>
-              <w:rPr>
-                <w:color w:val="FF0000"/>
-              </w:rPr>
-              <w:t xml:space="preserve">Un responsable est en quelques sortes le représentant humain du diffuseur. Il aura notamment la tache de signer les contrats. Une occurrence de la </w:t>
-            </w:r>
-            <w:commentRangeStart w:id="7"/>
-            <w:r>
-              <w:rPr>
-                <w:color w:val="FF0000"/>
-              </w:rPr>
-              <w:t>classe</w:t>
-            </w:r>
-            <w:commentRangeEnd w:id="7"/>
-            <w:r>
-              <w:rPr>
-                <w:rStyle w:val="Marquedecommentaire"/>
-              </w:rPr>
-              <w:commentReference w:id="7"/>
-            </w:r>
-            <w:r>
-              <w:rPr>
-                <w:color w:val="FF0000"/>
-              </w:rPr>
-              <w:t xml:space="preserve"> Responsable peut être créée, modifiée ou supprimée en tout temps.</w:t>
+              <w:t>Une adresse permet d'connaitre</w:t>
+            </w:r>
+            <w:r>
+              <w:t xml:space="preserve"> autrement que par un nom une agence avec qui l'utilisateur fait affaire. Pour créer une occurrence de cette classe et l'associé </w:t>
+            </w:r>
+            <w:proofErr w:type="gramStart"/>
+            <w:r>
+              <w:t>a</w:t>
+            </w:r>
+            <w:proofErr w:type="gramEnd"/>
+            <w:r>
+              <w:t xml:space="preserve"> une agence, l'agence en question doit déjà être enregistré dans la base de données. Il est possible de la modifier à n'importe quel moment.</w:t>
             </w:r>
           </w:p>
         </w:tc>
@@ -7816,7 +7822,7 @@
           </w:tcPr>
           <w:p>
             <w:r>
-              <w:t>noResponsable</w:t>
+              <w:t>noAdresse</w:t>
             </w:r>
           </w:p>
         </w:tc>
@@ -7841,7 +7847,15 @@
           </w:tcPr>
           <w:p>
             <w:r>
-              <w:t>Le champ noResponsable est un entier (int) auto-incrémenté permettant d'identifier de manière unique un responsable dans la base de données. Sa présence est obligatoire.</w:t>
+              <w:t xml:space="preserve">NoAdresse est un champ permettant d'identifier uniquement une adresse à l'intérieur de la base de données. Il est de type </w:t>
+            </w:r>
+            <w:proofErr w:type="gramStart"/>
+            <w:r>
+              <w:t>integer(</w:t>
+            </w:r>
+            <w:proofErr w:type="gramEnd"/>
+            <w:r>
+              <w:t>auto-incrémenté) est n'a pas de format particulier. Sa présence est obligatoire.</w:t>
             </w:r>
           </w:p>
         </w:tc>
@@ -7871,7 +7885,7 @@
           </w:tcPr>
           <w:p>
             <w:r>
-              <w:t>nom</w:t>
+              <w:t>ville</w:t>
             </w:r>
           </w:p>
         </w:tc>
@@ -7896,7 +7910,7 @@
           </w:tcPr>
           <w:p>
             <w:r>
-              <w:t>Le champ nom est une chaine de caractères de type varchar(20) permettant d'identifier facilement un responsable dans la base de données. Sa présence est obligatoire.</w:t>
+              <w:t>Le champ ville est une chaine de caractères permettant d'identifier la commune ou se trouve l'agence. Il est de type varchar(20) et n'a pas de format particulier. Sa présence est obligatoire.</w:t>
             </w:r>
           </w:p>
         </w:tc>
@@ -7925,8 +7939,16 @@
             <w:hideMark/>
           </w:tcPr>
           <w:p>
-            <w:r>
-              <w:t>prenom</w:t>
+            <w:commentRangeStart w:id="7"/>
+            <w:r>
+              <w:t>codePostal</w:t>
+            </w:r>
+            <w:commentRangeEnd w:id="7"/>
+            <w:r>
+              <w:rPr>
+                <w:rStyle w:val="Marquedecommentaire"/>
+              </w:rPr>
+              <w:commentReference w:id="7"/>
             </w:r>
           </w:p>
         </w:tc>
@@ -7951,7 +7973,7 @@
           </w:tcPr>
           <w:p>
             <w:r>
-              <w:t>Le champ prénom est une chaine de caractères de type varchar(20) permettant de compléter le nom lors d'une recherche dans la base de données. Sa présence est obligatoire.</w:t>
+              <w:t>Le code postal est une chaine de caractères de type varchar(6) permettant de compléter l'adresse courrier d'une agence. Sa présence est obligatoire.</w:t>
             </w:r>
           </w:p>
         </w:tc>
@@ -7981,7 +8003,7 @@
           </w:tcPr>
           <w:p>
             <w:r>
-              <w:t>courriel</w:t>
+              <w:t>Province</w:t>
             </w:r>
           </w:p>
         </w:tc>
@@ -8006,7 +8028,19 @@
           </w:tcPr>
           <w:p>
             <w:r>
-              <w:t>Le champ courriel est une chaine de caractères de type varchar(30) permettant de stocker l'adresse e-mail d'un responsable. Il se compose ainsi : unemail@unfai.undomaine. Sa présence est obligatoire.</w:t>
+              <w:t xml:space="preserve">La province est un champ de type varchar(2) qui permet d'identifier par des </w:t>
+            </w:r>
+            <w:r>
+              <w:t>initiales</w:t>
+            </w:r>
+            <w:r>
+              <w:t xml:space="preserve"> la partie du pays où se trouve l'agence. Sa présence est obligatoire. Exemple d'entrée : QC, ON</w:t>
+            </w:r>
+            <w:r>
+              <w:t>, NB</w:t>
+            </w:r>
+            <w:r>
+              <w:t xml:space="preserve"> etc.</w:t>
             </w:r>
           </w:p>
         </w:tc>
@@ -8036,7 +8070,10 @@
           </w:tcPr>
           <w:p>
             <w:r>
-              <w:t>signataire</w:t>
+              <w:t>P</w:t>
+            </w:r>
+            <w:r>
+              <w:t>ays</w:t>
             </w:r>
           </w:p>
         </w:tc>
@@ -8061,13 +8098,16 @@
           </w:tcPr>
           <w:p>
             <w:r>
-              <w:t xml:space="preserve">Le champ signataire est une chaine de caractères de type varchar(20) permettant d'identifier la personne qui signera le contrat. Il peut être null uniquement si le champ idem est égal a </w:t>
-            </w:r>
-            <w:r>
-              <w:t>true</w:t>
-            </w:r>
-            <w:r>
-              <w:t>.</w:t>
+              <w:t>Le</w:t>
+            </w:r>
+            <w:r>
+              <w:t xml:space="preserve"> pays est une chaine de caractères permettant d'identifier le pays où se trouve l'agence afin encore une fois de compléter l'adresse postale de celle</w:t>
+            </w:r>
+            <w:r>
+              <w:t xml:space="preserve">-ci. Il est de type varchar(20). Pour l’instant le festival fait juste affaire avec les agences du Canada par conséquent le champ aura juste une valeur qui est le Canada et sera en lecture seul. </w:t>
+            </w:r>
+            <w:r>
+              <w:t>Sa présence est obligatoire.</w:t>
             </w:r>
           </w:p>
         </w:tc>
@@ -8097,7 +8137,7 @@
           </w:tcPr>
           <w:p>
             <w:r>
-              <w:t>dateSignature</w:t>
+              <w:t>telBureau</w:t>
             </w:r>
           </w:p>
         </w:tc>
@@ -8122,7 +8162,7 @@
           </w:tcPr>
           <w:p>
             <w:r>
-              <w:t>dateSignature permet de stocker la date à laquelle le contrat sera signé ou approuvé. Elle peut être nulle si le contrat n'est pas approuvé. Elle est type date</w:t>
+              <w:t>Le champ telMobile est une chaine de caractères permettant d'identifier un numéro de téléphone résidentiel de l'agence. Il est de format varchar(15) et se compose ainsi : 123-456-7890. Sa présence est obligatoire.</w:t>
             </w:r>
           </w:p>
         </w:tc>
@@ -8152,7 +8192,7 @@
           </w:tcPr>
           <w:p>
             <w:r>
-              <w:t>telBureau</w:t>
+              <w:t>telCellulaire</w:t>
             </w:r>
           </w:p>
         </w:tc>
@@ -8177,7 +8217,7 @@
           </w:tcPr>
           <w:p>
             <w:r>
-              <w:t>Le champ telBureau est une chaine de caractères permettant d'identifier un numéro de téléphone résidentiel du diffuseur. Il est de format varchar(15) et se compose ainsi : 123-456-7890. Sa présence est obligatoire.</w:t>
+              <w:t>Le champ telCellulaire est une chaine de caractères permettant d'identifier un numéro de téléphone mobile appartenant à l'agence (ou à un représentant), il est de type varchar(15) est ce compose ainsi : 123-456-7890. Sa présence est obligatoire.</w:t>
             </w:r>
           </w:p>
         </w:tc>
@@ -8207,7 +8247,7 @@
           </w:tcPr>
           <w:p>
             <w:r>
-              <w:t>telCellulaire</w:t>
+              <w:t>Extension</w:t>
             </w:r>
           </w:p>
         </w:tc>
@@ -8232,671 +8272,19 @@
           </w:tcPr>
           <w:p>
             <w:r>
-              <w:t>Le champ telCellulaire est une chaine de caractères permettant d'identifier un numéro de téléphone mobile appartenant au diffuseur (ou à un responsable), il est de type varchar(15) est ce compose ainsi : 123-456-7890. Sa présence est obligatoire</w:t>
-            </w:r>
-          </w:p>
-        </w:tc>
-      </w:tr>
-      <w:tr>
-        <w:trPr>
-          <w:trHeight w:val="315"/>
-        </w:trPr>
-        <w:tc>
-          <w:tcPr>
-            <w:tcW w:w="1418" w:type="dxa"/>
-            <w:tcBorders>
-              <w:top w:val="single" w:sz="6" w:space="0" w:color="CCCCCC"/>
-              <w:left w:val="single" w:sz="6" w:space="0" w:color="CCCCCC"/>
-              <w:bottom w:val="single" w:sz="6" w:space="0" w:color="CCCCCC"/>
-              <w:right w:val="single" w:sz="6" w:space="0" w:color="CCCCCC"/>
-            </w:tcBorders>
-            <w:noWrap/>
-            <w:tcMar>
-              <w:top w:w="0" w:type="dxa"/>
-              <w:left w:w="45" w:type="dxa"/>
-              <w:bottom w:w="0" w:type="dxa"/>
-              <w:right w:w="45" w:type="dxa"/>
-            </w:tcMar>
-            <w:vAlign w:val="bottom"/>
-            <w:hideMark/>
-          </w:tcPr>
-          <w:p>
-            <w:r>
-              <w:t>Extension</w:t>
-            </w:r>
-          </w:p>
-        </w:tc>
-        <w:tc>
-          <w:tcPr>
-            <w:tcW w:w="8118" w:type="dxa"/>
-            <w:tcBorders>
-              <w:top w:val="single" w:sz="6" w:space="0" w:color="CCCCCC"/>
-              <w:left w:val="single" w:sz="6" w:space="0" w:color="CCCCCC"/>
-              <w:bottom w:val="single" w:sz="6" w:space="0" w:color="CCCCCC"/>
-              <w:right w:val="single" w:sz="6" w:space="0" w:color="CCCCCC"/>
-            </w:tcBorders>
-            <w:noWrap/>
-            <w:tcMar>
-              <w:top w:w="0" w:type="dxa"/>
-              <w:left w:w="45" w:type="dxa"/>
-              <w:bottom w:w="0" w:type="dxa"/>
-              <w:right w:w="45" w:type="dxa"/>
-            </w:tcMar>
-            <w:vAlign w:val="bottom"/>
-            <w:hideMark/>
-          </w:tcPr>
-          <w:p>
-            <w:r>
-              <w:t>L'extension est une chaine de caractères de type varchar(5) et se forme ainsi : 85 (par exemple). Sa  présence est obligatoire</w:t>
-            </w:r>
-          </w:p>
-        </w:tc>
-      </w:tr>
-      <w:tr>
-        <w:trPr>
-          <w:trHeight w:val="315"/>
-        </w:trPr>
-        <w:tc>
-          <w:tcPr>
-            <w:tcW w:w="1418" w:type="dxa"/>
-            <w:tcBorders>
-              <w:top w:val="single" w:sz="6" w:space="0" w:color="CCCCCC"/>
-              <w:left w:val="single" w:sz="6" w:space="0" w:color="CCCCCC"/>
-              <w:bottom w:val="single" w:sz="6" w:space="0" w:color="CCCCCC"/>
-              <w:right w:val="single" w:sz="6" w:space="0" w:color="CCCCCC"/>
-            </w:tcBorders>
-            <w:noWrap/>
-            <w:tcMar>
-              <w:top w:w="0" w:type="dxa"/>
-              <w:left w:w="45" w:type="dxa"/>
-              <w:bottom w:w="0" w:type="dxa"/>
-              <w:right w:w="45" w:type="dxa"/>
-            </w:tcMar>
-            <w:vAlign w:val="bottom"/>
-            <w:hideMark/>
-          </w:tcPr>
-          <w:p>
-            <w:r>
-              <w:t>Idem</w:t>
-            </w:r>
-          </w:p>
-        </w:tc>
-        <w:tc>
-          <w:tcPr>
-            <w:tcW w:w="8118" w:type="dxa"/>
-            <w:tcBorders>
-              <w:top w:val="single" w:sz="6" w:space="0" w:color="CCCCCC"/>
-              <w:left w:val="single" w:sz="6" w:space="0" w:color="CCCCCC"/>
-              <w:bottom w:val="single" w:sz="6" w:space="0" w:color="CCCCCC"/>
-              <w:right w:val="single" w:sz="6" w:space="0" w:color="CCCCCC"/>
-            </w:tcBorders>
-            <w:noWrap/>
-            <w:tcMar>
-              <w:top w:w="0" w:type="dxa"/>
-              <w:left w:w="45" w:type="dxa"/>
-              <w:bottom w:w="0" w:type="dxa"/>
-              <w:right w:w="45" w:type="dxa"/>
-            </w:tcMar>
-            <w:vAlign w:val="bottom"/>
-            <w:hideMark/>
-          </w:tcPr>
-          <w:p>
-            <w:r>
-              <w:t>Le ch</w:t>
-            </w:r>
-            <w:r>
-              <w:t xml:space="preserve">ant idem est un booléen null à </w:t>
-            </w:r>
-            <w:r>
-              <w:t xml:space="preserve"> sa création. Il permet de déterminer si le responsable est aussi le signataire du contrat.</w:t>
-            </w:r>
-          </w:p>
-        </w:tc>
-      </w:tr>
-    </w:tbl>
-    <w:p/>
-    <w:p/>
-    <w:p/>
-    <w:tbl>
-      <w:tblPr>
-        <w:tblW w:w="0" w:type="auto"/>
-        <w:tblInd w:w="-806" w:type="dxa"/>
-        <w:tblBorders>
-          <w:top w:val="single" w:sz="6" w:space="0" w:color="CCCCCC"/>
-          <w:left w:val="single" w:sz="6" w:space="0" w:color="CCCCCC"/>
-          <w:bottom w:val="single" w:sz="6" w:space="0" w:color="CCCCCC"/>
-          <w:right w:val="single" w:sz="6" w:space="0" w:color="CCCCCC"/>
-        </w:tblBorders>
-        <w:tblLayout w:type="fixed"/>
-        <w:tblCellMar>
-          <w:left w:w="0" w:type="dxa"/>
-          <w:right w:w="0" w:type="dxa"/>
-        </w:tblCellMar>
-        <w:tblLook w:val="04A0" w:firstRow="1" w:lastRow="0" w:firstColumn="1" w:lastColumn="0" w:noHBand="0" w:noVBand="1"/>
-      </w:tblPr>
-      <w:tblGrid>
-        <w:gridCol w:w="1418"/>
-        <w:gridCol w:w="8118"/>
-      </w:tblGrid>
-      <w:tr>
-        <w:trPr>
-          <w:trHeight w:val="315"/>
-        </w:trPr>
-        <w:tc>
-          <w:tcPr>
-            <w:tcW w:w="1418" w:type="dxa"/>
-            <w:tcBorders>
-              <w:top w:val="single" w:sz="6" w:space="0" w:color="CCCCCC"/>
-              <w:left w:val="single" w:sz="6" w:space="0" w:color="CCCCCC"/>
-              <w:bottom w:val="single" w:sz="6" w:space="0" w:color="CCCCCC"/>
-              <w:right w:val="single" w:sz="6" w:space="0" w:color="CCCCCC"/>
-            </w:tcBorders>
-            <w:shd w:val="clear" w:color="auto" w:fill="BFBFBF" w:themeFill="background1" w:themeFillShade="BF"/>
-            <w:noWrap/>
-            <w:tcMar>
-              <w:top w:w="0" w:type="dxa"/>
-              <w:left w:w="45" w:type="dxa"/>
-              <w:bottom w:w="0" w:type="dxa"/>
-              <w:right w:w="45" w:type="dxa"/>
-            </w:tcMar>
-            <w:vAlign w:val="bottom"/>
-            <w:hideMark/>
-          </w:tcPr>
-          <w:p>
-            <w:r>
-              <w:t>Adresse</w:t>
-            </w:r>
-          </w:p>
-        </w:tc>
-        <w:tc>
-          <w:tcPr>
-            <w:tcW w:w="8118" w:type="dxa"/>
-            <w:tcBorders>
-              <w:top w:val="single" w:sz="6" w:space="0" w:color="CCCCCC"/>
-              <w:left w:val="single" w:sz="6" w:space="0" w:color="CCCCCC"/>
-              <w:bottom w:val="single" w:sz="6" w:space="0" w:color="CCCCCC"/>
-              <w:right w:val="single" w:sz="6" w:space="0" w:color="CCCCCC"/>
-            </w:tcBorders>
-            <w:shd w:val="clear" w:color="auto" w:fill="BFBFBF" w:themeFill="background1" w:themeFillShade="BF"/>
-            <w:noWrap/>
-            <w:tcMar>
-              <w:top w:w="0" w:type="dxa"/>
-              <w:left w:w="45" w:type="dxa"/>
-              <w:bottom w:w="0" w:type="dxa"/>
-              <w:right w:w="45" w:type="dxa"/>
-            </w:tcMar>
-            <w:vAlign w:val="bottom"/>
-            <w:hideMark/>
-          </w:tcPr>
-          <w:p>
-            <w:r>
-              <w:t>Une adresse permet d'connaitre</w:t>
-            </w:r>
-            <w:r>
-              <w:t xml:space="preserve"> autrement que par un nom une agence avec qui l'utilisateur fait affaire. Pour créer une occurrence de cette classe et l'associé a une agence, l'agence en question doit déjà être enregistré dans la base de données. Il est possible de la modifier à n'importe quel moment.</w:t>
-            </w:r>
-          </w:p>
-        </w:tc>
-      </w:tr>
-      <w:tr>
-        <w:trPr>
-          <w:trHeight w:val="315"/>
-        </w:trPr>
-        <w:tc>
-          <w:tcPr>
-            <w:tcW w:w="1418" w:type="dxa"/>
-            <w:tcBorders>
-              <w:top w:val="single" w:sz="6" w:space="0" w:color="CCCCCC"/>
-              <w:left w:val="single" w:sz="6" w:space="0" w:color="CCCCCC"/>
-              <w:bottom w:val="single" w:sz="6" w:space="0" w:color="CCCCCC"/>
-              <w:right w:val="single" w:sz="6" w:space="0" w:color="CCCCCC"/>
-            </w:tcBorders>
-            <w:noWrap/>
-            <w:tcMar>
-              <w:top w:w="0" w:type="dxa"/>
-              <w:left w:w="45" w:type="dxa"/>
-              <w:bottom w:w="0" w:type="dxa"/>
-              <w:right w:w="45" w:type="dxa"/>
-            </w:tcMar>
-            <w:vAlign w:val="bottom"/>
-            <w:hideMark/>
-          </w:tcPr>
-          <w:p>
-            <w:r>
-              <w:t>noAdresse</w:t>
-            </w:r>
-          </w:p>
-        </w:tc>
-        <w:tc>
-          <w:tcPr>
-            <w:tcW w:w="8118" w:type="dxa"/>
-            <w:tcBorders>
-              <w:top w:val="single" w:sz="6" w:space="0" w:color="CCCCCC"/>
-              <w:left w:val="single" w:sz="6" w:space="0" w:color="CCCCCC"/>
-              <w:bottom w:val="single" w:sz="6" w:space="0" w:color="CCCCCC"/>
-              <w:right w:val="single" w:sz="6" w:space="0" w:color="CCCCCC"/>
-            </w:tcBorders>
-            <w:noWrap/>
-            <w:tcMar>
-              <w:top w:w="0" w:type="dxa"/>
-              <w:left w:w="45" w:type="dxa"/>
-              <w:bottom w:w="0" w:type="dxa"/>
-              <w:right w:w="45" w:type="dxa"/>
-            </w:tcMar>
-            <w:vAlign w:val="bottom"/>
-            <w:hideMark/>
-          </w:tcPr>
-          <w:p>
-            <w:r>
-              <w:t>NoAdresse est un champ permettant d'identifier uniquement une adresse à l'intérieur de la base de données. Il est de type integer(auto-incrémenté) est n'a pas de format particulier. Sa présence est obligatoire.</w:t>
-            </w:r>
-          </w:p>
-        </w:tc>
-      </w:tr>
-      <w:tr>
-        <w:trPr>
-          <w:trHeight w:val="315"/>
-        </w:trPr>
-        <w:tc>
-          <w:tcPr>
-            <w:tcW w:w="1418" w:type="dxa"/>
-            <w:tcBorders>
-              <w:top w:val="single" w:sz="6" w:space="0" w:color="CCCCCC"/>
-              <w:left w:val="single" w:sz="6" w:space="0" w:color="CCCCCC"/>
-              <w:bottom w:val="single" w:sz="6" w:space="0" w:color="CCCCCC"/>
-              <w:right w:val="single" w:sz="6" w:space="0" w:color="CCCCCC"/>
-            </w:tcBorders>
-            <w:noWrap/>
-            <w:tcMar>
-              <w:top w:w="0" w:type="dxa"/>
-              <w:left w:w="45" w:type="dxa"/>
-              <w:bottom w:w="0" w:type="dxa"/>
-              <w:right w:w="45" w:type="dxa"/>
-            </w:tcMar>
-            <w:vAlign w:val="bottom"/>
-            <w:hideMark/>
-          </w:tcPr>
-          <w:p>
-            <w:r>
-              <w:t>ville</w:t>
-            </w:r>
-          </w:p>
-        </w:tc>
-        <w:tc>
-          <w:tcPr>
-            <w:tcW w:w="8118" w:type="dxa"/>
-            <w:tcBorders>
-              <w:top w:val="single" w:sz="6" w:space="0" w:color="CCCCCC"/>
-              <w:left w:val="single" w:sz="6" w:space="0" w:color="CCCCCC"/>
-              <w:bottom w:val="single" w:sz="6" w:space="0" w:color="CCCCCC"/>
-              <w:right w:val="single" w:sz="6" w:space="0" w:color="CCCCCC"/>
-            </w:tcBorders>
-            <w:noWrap/>
-            <w:tcMar>
-              <w:top w:w="0" w:type="dxa"/>
-              <w:left w:w="45" w:type="dxa"/>
-              <w:bottom w:w="0" w:type="dxa"/>
-              <w:right w:w="45" w:type="dxa"/>
-            </w:tcMar>
-            <w:vAlign w:val="bottom"/>
-            <w:hideMark/>
-          </w:tcPr>
-          <w:p>
-            <w:r>
-              <w:t>Le champ ville est une chaine de caractères permettant d'identifier la commune ou se trouve l'agence. Il est de type varchar(20) et n'a pas de format particulier. Sa présence est obligatoire.</w:t>
-            </w:r>
-          </w:p>
-        </w:tc>
-      </w:tr>
-      <w:tr>
-        <w:trPr>
-          <w:trHeight w:val="315"/>
-        </w:trPr>
-        <w:tc>
-          <w:tcPr>
-            <w:tcW w:w="1418" w:type="dxa"/>
-            <w:tcBorders>
-              <w:top w:val="single" w:sz="6" w:space="0" w:color="CCCCCC"/>
-              <w:left w:val="single" w:sz="6" w:space="0" w:color="CCCCCC"/>
-              <w:bottom w:val="single" w:sz="6" w:space="0" w:color="CCCCCC"/>
-              <w:right w:val="single" w:sz="6" w:space="0" w:color="CCCCCC"/>
-            </w:tcBorders>
-            <w:noWrap/>
-            <w:tcMar>
-              <w:top w:w="0" w:type="dxa"/>
-              <w:left w:w="45" w:type="dxa"/>
-              <w:bottom w:w="0" w:type="dxa"/>
-              <w:right w:w="45" w:type="dxa"/>
-            </w:tcMar>
-            <w:vAlign w:val="bottom"/>
-            <w:hideMark/>
-          </w:tcPr>
-          <w:p>
-            <w:r>
-              <w:t>codePostal</w:t>
-            </w:r>
-          </w:p>
-        </w:tc>
-        <w:tc>
-          <w:tcPr>
-            <w:tcW w:w="8118" w:type="dxa"/>
-            <w:tcBorders>
-              <w:top w:val="single" w:sz="6" w:space="0" w:color="CCCCCC"/>
-              <w:left w:val="single" w:sz="6" w:space="0" w:color="CCCCCC"/>
-              <w:bottom w:val="single" w:sz="6" w:space="0" w:color="CCCCCC"/>
-              <w:right w:val="single" w:sz="6" w:space="0" w:color="CCCCCC"/>
-            </w:tcBorders>
-            <w:noWrap/>
-            <w:tcMar>
-              <w:top w:w="0" w:type="dxa"/>
-              <w:left w:w="45" w:type="dxa"/>
-              <w:bottom w:w="0" w:type="dxa"/>
-              <w:right w:w="45" w:type="dxa"/>
-            </w:tcMar>
-            <w:vAlign w:val="bottom"/>
-            <w:hideMark/>
-          </w:tcPr>
-          <w:p>
-            <w:r>
-              <w:t>Le code postal est une chaine de caractères de type varchar(6) permettant de compléter l'adresse courrier d'une agence. Sa présence est obligatoire.</w:t>
-            </w:r>
-          </w:p>
-        </w:tc>
-      </w:tr>
-      <w:tr>
-        <w:trPr>
-          <w:trHeight w:val="315"/>
-        </w:trPr>
-        <w:tc>
-          <w:tcPr>
-            <w:tcW w:w="1418" w:type="dxa"/>
-            <w:tcBorders>
-              <w:top w:val="single" w:sz="6" w:space="0" w:color="CCCCCC"/>
-              <w:left w:val="single" w:sz="6" w:space="0" w:color="CCCCCC"/>
-              <w:bottom w:val="single" w:sz="6" w:space="0" w:color="CCCCCC"/>
-              <w:right w:val="single" w:sz="6" w:space="0" w:color="CCCCCC"/>
-            </w:tcBorders>
-            <w:noWrap/>
-            <w:tcMar>
-              <w:top w:w="0" w:type="dxa"/>
-              <w:left w:w="45" w:type="dxa"/>
-              <w:bottom w:w="0" w:type="dxa"/>
-              <w:right w:w="45" w:type="dxa"/>
-            </w:tcMar>
-            <w:vAlign w:val="bottom"/>
-            <w:hideMark/>
-          </w:tcPr>
-          <w:p>
-            <w:r>
-              <w:t>Province</w:t>
-            </w:r>
-          </w:p>
-        </w:tc>
-        <w:tc>
-          <w:tcPr>
-            <w:tcW w:w="8118" w:type="dxa"/>
-            <w:tcBorders>
-              <w:top w:val="single" w:sz="6" w:space="0" w:color="CCCCCC"/>
-              <w:left w:val="single" w:sz="6" w:space="0" w:color="CCCCCC"/>
-              <w:bottom w:val="single" w:sz="6" w:space="0" w:color="CCCCCC"/>
-              <w:right w:val="single" w:sz="6" w:space="0" w:color="CCCCCC"/>
-            </w:tcBorders>
-            <w:noWrap/>
-            <w:tcMar>
-              <w:top w:w="0" w:type="dxa"/>
-              <w:left w:w="45" w:type="dxa"/>
-              <w:bottom w:w="0" w:type="dxa"/>
-              <w:right w:w="45" w:type="dxa"/>
-            </w:tcMar>
-            <w:vAlign w:val="bottom"/>
-            <w:hideMark/>
-          </w:tcPr>
-          <w:p>
-            <w:r>
-              <w:t>La province est un champ de type varchar(2) qui permet d'identifier par des initiale la partie du pays où se trouve l'agence. Sa présence est obligatoire. Exemple d'entrée : QC, ON,NB etc.</w:t>
-            </w:r>
-          </w:p>
-        </w:tc>
-      </w:tr>
-      <w:tr>
-        <w:trPr>
-          <w:trHeight w:val="315"/>
-        </w:trPr>
-        <w:tc>
-          <w:tcPr>
-            <w:tcW w:w="1418" w:type="dxa"/>
-            <w:tcBorders>
-              <w:top w:val="single" w:sz="6" w:space="0" w:color="CCCCCC"/>
-              <w:left w:val="single" w:sz="6" w:space="0" w:color="CCCCCC"/>
-              <w:bottom w:val="single" w:sz="6" w:space="0" w:color="CCCCCC"/>
-              <w:right w:val="single" w:sz="6" w:space="0" w:color="CCCCCC"/>
-            </w:tcBorders>
-            <w:noWrap/>
-            <w:tcMar>
-              <w:top w:w="0" w:type="dxa"/>
-              <w:left w:w="45" w:type="dxa"/>
-              <w:bottom w:w="0" w:type="dxa"/>
-              <w:right w:w="45" w:type="dxa"/>
-            </w:tcMar>
-            <w:vAlign w:val="bottom"/>
-            <w:hideMark/>
-          </w:tcPr>
-          <w:p>
-            <w:r>
-              <w:t>P</w:t>
-            </w:r>
-            <w:r>
-              <w:t>ays</w:t>
-            </w:r>
-          </w:p>
-        </w:tc>
-        <w:tc>
-          <w:tcPr>
-            <w:tcW w:w="8118" w:type="dxa"/>
-            <w:tcBorders>
-              <w:top w:val="single" w:sz="6" w:space="0" w:color="CCCCCC"/>
-              <w:left w:val="single" w:sz="6" w:space="0" w:color="CCCCCC"/>
-              <w:bottom w:val="single" w:sz="6" w:space="0" w:color="CCCCCC"/>
-              <w:right w:val="single" w:sz="6" w:space="0" w:color="CCCCCC"/>
-            </w:tcBorders>
-            <w:noWrap/>
-            <w:tcMar>
-              <w:top w:w="0" w:type="dxa"/>
-              <w:left w:w="45" w:type="dxa"/>
-              <w:bottom w:w="0" w:type="dxa"/>
-              <w:right w:w="45" w:type="dxa"/>
-            </w:tcMar>
-            <w:vAlign w:val="bottom"/>
-            <w:hideMark/>
-          </w:tcPr>
-          <w:p>
-            <w:r>
-              <w:t>Le</w:t>
-            </w:r>
-            <w:r>
-              <w:t xml:space="preserve"> pays est une chaine de caractères permettant d'identifier le pays où se trouve l'agence afin encore une fois de compléter l'adresse postale de celle</w:t>
-            </w:r>
-            <w:r>
-              <w:t xml:space="preserve">-ci. Il est de type varchar(20). Pour l’instant le festival fait juste affaire avec les agences du Canada par conséquent le champ aura juste une valeur qui est le Canada et sera en lecture seul. </w:t>
-            </w:r>
-            <w:r>
-              <w:t>Sa présence est obligatoire.</w:t>
-            </w:r>
-          </w:p>
-        </w:tc>
-      </w:tr>
-      <w:tr>
-        <w:trPr>
-          <w:trHeight w:val="315"/>
-        </w:trPr>
-        <w:tc>
-          <w:tcPr>
-            <w:tcW w:w="1418" w:type="dxa"/>
-            <w:tcBorders>
-              <w:top w:val="single" w:sz="6" w:space="0" w:color="CCCCCC"/>
-              <w:left w:val="single" w:sz="6" w:space="0" w:color="CCCCCC"/>
-              <w:bottom w:val="single" w:sz="6" w:space="0" w:color="CCCCCC"/>
-              <w:right w:val="single" w:sz="6" w:space="0" w:color="CCCCCC"/>
-            </w:tcBorders>
-            <w:noWrap/>
-            <w:tcMar>
-              <w:top w:w="0" w:type="dxa"/>
-              <w:left w:w="45" w:type="dxa"/>
-              <w:bottom w:w="0" w:type="dxa"/>
-              <w:right w:w="45" w:type="dxa"/>
-            </w:tcMar>
-            <w:vAlign w:val="bottom"/>
-            <w:hideMark/>
-          </w:tcPr>
-          <w:p>
-            <w:r>
-              <w:t>telBureau</w:t>
-            </w:r>
-          </w:p>
-        </w:tc>
-        <w:tc>
-          <w:tcPr>
-            <w:tcW w:w="8118" w:type="dxa"/>
-            <w:tcBorders>
-              <w:top w:val="single" w:sz="6" w:space="0" w:color="CCCCCC"/>
-              <w:left w:val="single" w:sz="6" w:space="0" w:color="CCCCCC"/>
-              <w:bottom w:val="single" w:sz="6" w:space="0" w:color="CCCCCC"/>
-              <w:right w:val="single" w:sz="6" w:space="0" w:color="CCCCCC"/>
-            </w:tcBorders>
-            <w:noWrap/>
-            <w:tcMar>
-              <w:top w:w="0" w:type="dxa"/>
-              <w:left w:w="45" w:type="dxa"/>
-              <w:bottom w:w="0" w:type="dxa"/>
-              <w:right w:w="45" w:type="dxa"/>
-            </w:tcMar>
-            <w:vAlign w:val="bottom"/>
-            <w:hideMark/>
-          </w:tcPr>
-          <w:p>
-            <w:r>
-              <w:t>Le champ telMobile est une chaine de caractères permettant d'identifier un numéro de téléphone résidentiel de l'agence. Il est de format varchar(15) et se compose ainsi : 123-456-7890. Sa présence est obligatoire.</w:t>
-            </w:r>
-          </w:p>
-        </w:tc>
-      </w:tr>
-      <w:tr>
-        <w:trPr>
-          <w:trHeight w:val="315"/>
-        </w:trPr>
-        <w:tc>
-          <w:tcPr>
-            <w:tcW w:w="1418" w:type="dxa"/>
-            <w:tcBorders>
-              <w:top w:val="single" w:sz="6" w:space="0" w:color="CCCCCC"/>
-              <w:left w:val="single" w:sz="6" w:space="0" w:color="CCCCCC"/>
-              <w:bottom w:val="single" w:sz="6" w:space="0" w:color="CCCCCC"/>
-              <w:right w:val="single" w:sz="6" w:space="0" w:color="CCCCCC"/>
-            </w:tcBorders>
-            <w:noWrap/>
-            <w:tcMar>
-              <w:top w:w="0" w:type="dxa"/>
-              <w:left w:w="45" w:type="dxa"/>
-              <w:bottom w:w="0" w:type="dxa"/>
-              <w:right w:w="45" w:type="dxa"/>
-            </w:tcMar>
-            <w:vAlign w:val="bottom"/>
-            <w:hideMark/>
-          </w:tcPr>
-          <w:p>
-            <w:r>
-              <w:t>telCellulaire</w:t>
-            </w:r>
-          </w:p>
-        </w:tc>
-        <w:tc>
-          <w:tcPr>
-            <w:tcW w:w="8118" w:type="dxa"/>
-            <w:tcBorders>
-              <w:top w:val="single" w:sz="6" w:space="0" w:color="CCCCCC"/>
-              <w:left w:val="single" w:sz="6" w:space="0" w:color="CCCCCC"/>
-              <w:bottom w:val="single" w:sz="6" w:space="0" w:color="CCCCCC"/>
-              <w:right w:val="single" w:sz="6" w:space="0" w:color="CCCCCC"/>
-            </w:tcBorders>
-            <w:noWrap/>
-            <w:tcMar>
-              <w:top w:w="0" w:type="dxa"/>
-              <w:left w:w="45" w:type="dxa"/>
-              <w:bottom w:w="0" w:type="dxa"/>
-              <w:right w:w="45" w:type="dxa"/>
-            </w:tcMar>
-            <w:vAlign w:val="bottom"/>
-            <w:hideMark/>
-          </w:tcPr>
-          <w:p>
-            <w:r>
-              <w:t>Le champ telCellulaire est une chaine de caractères permettant d'identifier un numéro de téléphone mobile appartenant à l'agence (ou à un représentant), il est de type varchar(15) est ce compose ainsi : 123-456-7890. Sa présence est obligatoire.</w:t>
-            </w:r>
-          </w:p>
-        </w:tc>
-      </w:tr>
-      <w:tr>
-        <w:trPr>
-          <w:trHeight w:val="315"/>
-        </w:trPr>
-        <w:tc>
-          <w:tcPr>
-            <w:tcW w:w="1418" w:type="dxa"/>
-            <w:tcBorders>
-              <w:top w:val="single" w:sz="6" w:space="0" w:color="CCCCCC"/>
-              <w:left w:val="single" w:sz="6" w:space="0" w:color="CCCCCC"/>
-              <w:bottom w:val="single" w:sz="6" w:space="0" w:color="CCCCCC"/>
-              <w:right w:val="single" w:sz="6" w:space="0" w:color="CCCCCC"/>
-            </w:tcBorders>
-            <w:noWrap/>
-            <w:tcMar>
-              <w:top w:w="0" w:type="dxa"/>
-              <w:left w:w="45" w:type="dxa"/>
-              <w:bottom w:w="0" w:type="dxa"/>
-              <w:right w:w="45" w:type="dxa"/>
-            </w:tcMar>
-            <w:vAlign w:val="bottom"/>
-            <w:hideMark/>
-          </w:tcPr>
-          <w:p>
-            <w:commentRangeStart w:id="8"/>
-            <w:r>
-              <w:rPr>
-                <w:color w:val="FF0000"/>
-              </w:rPr>
-              <w:t>Extension</w:t>
-            </w:r>
-            <w:commentRangeEnd w:id="8"/>
-            <w:r>
-              <w:rPr>
-                <w:rStyle w:val="Marquedecommentaire"/>
-              </w:rPr>
-              <w:commentReference w:id="8"/>
-            </w:r>
-          </w:p>
-        </w:tc>
-        <w:tc>
-          <w:tcPr>
-            <w:tcW w:w="8118" w:type="dxa"/>
-            <w:tcBorders>
-              <w:top w:val="single" w:sz="6" w:space="0" w:color="CCCCCC"/>
-              <w:left w:val="single" w:sz="6" w:space="0" w:color="CCCCCC"/>
-              <w:bottom w:val="single" w:sz="6" w:space="0" w:color="CCCCCC"/>
-              <w:right w:val="single" w:sz="6" w:space="0" w:color="CCCCCC"/>
-            </w:tcBorders>
-            <w:noWrap/>
-            <w:tcMar>
-              <w:top w:w="0" w:type="dxa"/>
-              <w:left w:w="45" w:type="dxa"/>
-              <w:bottom w:w="0" w:type="dxa"/>
-              <w:right w:w="45" w:type="dxa"/>
-            </w:tcMar>
-            <w:vAlign w:val="bottom"/>
-            <w:hideMark/>
-          </w:tcPr>
-          <w:p>
-            <w:r>
-              <w:t>L'extension est une chaine de caractères de type varchar(5) et se forme ainsi : 85 (par exemple). Sa  présence est obligatoire</w:t>
+              <w:t xml:space="preserve">L'extension est une chaine de caractères de type varchar(5) </w:t>
+            </w:r>
+            <w:r>
+              <w:t xml:space="preserve">qui représente le numéro de poste </w:t>
+            </w:r>
+            <w:r>
+              <w:t>et se form</w:t>
+            </w:r>
+            <w:r>
+              <w:t xml:space="preserve">e ainsi : 85 (par exemple). Sa </w:t>
+            </w:r>
+            <w:r>
+              <w:t>présence est obligatoire</w:t>
             </w:r>
           </w:p>
         </w:tc>
@@ -9163,7 +8551,13 @@
           </w:tcPr>
           <w:p>
             <w:r>
-              <w:t>Un courriel est une chaine de caractères dédiée à identifier le premier moyen de contact d'une agence : L'email. Il est de type varchar(30) et se compose ainsi : agencemachin@truck.bidule. Sa présence n'est pas obligatoire.</w:t>
+              <w:t>Un courriel est une chaine de caractères dédiée à identifier le premier moyen de contact d'une agence : L'email. Il est de type varchar(</w:t>
+            </w:r>
+            <w:r>
+              <w:t>255</w:t>
+            </w:r>
+            <w:r>
+              <w:t>) et se compose ainsi : agencemachin@truck.bidule. Sa présence n'est pas obligatoire.</w:t>
             </w:r>
           </w:p>
         </w:tc>
@@ -9301,7 +8695,19 @@
           </w:tcPr>
           <w:p>
             <w:r>
-              <w:t>le noArtiste est un nombre auto incrémenté mis en place afin d'identifier uniquement un artiste a l'intérieur de la base de donnée. Il est de type integer et n'a pas de format particulier. Sa présence est obligatoire.</w:t>
+              <w:t xml:space="preserve">le noArtiste est un nombre auto incrémenté mis en place afin d'identifier uniquement un artiste </w:t>
+            </w:r>
+            <w:r>
+              <w:t>à</w:t>
+            </w:r>
+            <w:r>
+              <w:t xml:space="preserve"> l'intérieur de la base de </w:t>
+            </w:r>
+            <w:r>
+              <w:t>données</w:t>
+            </w:r>
+            <w:r>
+              <w:t>. Il est de type integer et n'a pas de format particulier. Sa présence est obligatoire.</w:t>
             </w:r>
           </w:p>
         </w:tc>
@@ -9359,7 +8765,15 @@
           </w:tcPr>
           <w:p>
             <w:r>
-              <w:t>Le nom est une chaine de caractères permettant de retrouver simplement l'artiste a travers la base de données. Il est de type varchar(20) et ne possède pas de format particulier. Sa présence est elle aussi obligatoire.</w:t>
+              <w:t xml:space="preserve">Le nom est une chaine de caractères permettant de retrouver simplement l'artiste </w:t>
+            </w:r>
+            <w:proofErr w:type="gramStart"/>
+            <w:r>
+              <w:t>a</w:t>
+            </w:r>
+            <w:proofErr w:type="gramEnd"/>
+            <w:r>
+              <w:t xml:space="preserve"> travers la base de données. Il est de type varchar(20) et ne possède pas de format particulier. Sa présence est elle aussi obligatoire.</w:t>
             </w:r>
           </w:p>
         </w:tc>
@@ -9433,7 +8847,6 @@
         </w:rPr>
       </w:pPr>
       <w:r>
-        <w:lastRenderedPageBreak/>
         <w:br w:type="page"/>
       </w:r>
     </w:p>
@@ -9441,12 +8854,12 @@
       <w:pPr>
         <w:pStyle w:val="Titre1"/>
       </w:pPr>
-      <w:bookmarkStart w:id="9" w:name="_Toc450917390"/>
+      <w:bookmarkStart w:id="8" w:name="_Toc450917390"/>
       <w:r>
         <w:lastRenderedPageBreak/>
         <w:t>Documentation des associations</w:t>
       </w:r>
-      <w:bookmarkEnd w:id="9"/>
+      <w:bookmarkEnd w:id="8"/>
     </w:p>
     <w:p>
       <w:r>
@@ -9778,12 +9191,12 @@
       <w:pPr>
         <w:pStyle w:val="Titre1"/>
       </w:pPr>
-      <w:bookmarkStart w:id="10" w:name="_Toc450917391"/>
+      <w:bookmarkStart w:id="9" w:name="_Toc450917391"/>
       <w:r>
         <w:lastRenderedPageBreak/>
         <w:t>Dictionnaire de données</w:t>
       </w:r>
-      <w:bookmarkEnd w:id="10"/>
+      <w:bookmarkEnd w:id="9"/>
     </w:p>
     <w:p>
       <w:r>
@@ -10114,7 +9527,6 @@
             <w:tcW w:w="4425" w:type="dxa"/>
             <w:tcBorders>
               <w:left w:val="single" w:sz="8" w:space="0" w:color="000000"/>
-              <w:bottom w:val="single" w:sz="8" w:space="0" w:color="000000"/>
               <w:right w:val="single" w:sz="8" w:space="0" w:color="000000"/>
             </w:tcBorders>
             <w:tcMar>
@@ -10134,7 +9546,6 @@
           <w:tcPr>
             <w:tcW w:w="4455" w:type="dxa"/>
             <w:tcBorders>
-              <w:bottom w:val="single" w:sz="8" w:space="0" w:color="000000"/>
               <w:right w:val="single" w:sz="8" w:space="0" w:color="000000"/>
             </w:tcBorders>
             <w:tcMar>
@@ -10150,6 +9561,49 @@
             </w:r>
             <w:r>
               <w:t>0)</w:t>
+            </w:r>
+          </w:p>
+        </w:tc>
+      </w:tr>
+      <w:tr>
+        <w:tc>
+          <w:tcPr>
+            <w:tcW w:w="4425" w:type="dxa"/>
+            <w:tcBorders>
+              <w:left w:val="single" w:sz="8" w:space="0" w:color="000000"/>
+              <w:bottom w:val="single" w:sz="8" w:space="0" w:color="000000"/>
+              <w:right w:val="single" w:sz="8" w:space="0" w:color="000000"/>
+            </w:tcBorders>
+            <w:tcMar>
+              <w:top w:w="100" w:type="dxa"/>
+              <w:left w:w="100" w:type="dxa"/>
+              <w:bottom w:w="100" w:type="dxa"/>
+              <w:right w:w="100" w:type="dxa"/>
+            </w:tcMar>
+          </w:tcPr>
+          <w:p>
+            <w:r>
+              <w:t>Commentaire</w:t>
+            </w:r>
+          </w:p>
+        </w:tc>
+        <w:tc>
+          <w:tcPr>
+            <w:tcW w:w="4455" w:type="dxa"/>
+            <w:tcBorders>
+              <w:bottom w:val="single" w:sz="8" w:space="0" w:color="000000"/>
+              <w:right w:val="single" w:sz="8" w:space="0" w:color="000000"/>
+            </w:tcBorders>
+            <w:tcMar>
+              <w:top w:w="100" w:type="dxa"/>
+              <w:left w:w="100" w:type="dxa"/>
+              <w:bottom w:w="100" w:type="dxa"/>
+              <w:right w:w="100" w:type="dxa"/>
+            </w:tcMar>
+          </w:tcPr>
+          <w:p>
+            <w:r>
+              <w:t>Text</w:t>
             </w:r>
           </w:p>
         </w:tc>
@@ -10160,8 +9614,18 @@
         <w:t xml:space="preserve"> </w:t>
       </w:r>
     </w:p>
+    <w:p/>
+    <w:p/>
+    <w:p/>
+    <w:p/>
+    <w:p/>
+    <w:p/>
+    <w:p/>
+    <w:p/>
+    <w:p/>
     <w:p>
       <w:r>
+        <w:lastRenderedPageBreak/>
         <w:t>Classe Adresse :</w:t>
       </w:r>
     </w:p>
@@ -10464,7 +9928,6 @@
           </w:tcPr>
           <w:p>
             <w:r>
-              <w:lastRenderedPageBreak/>
               <w:t>telBureau</w:t>
             </w:r>
           </w:p>
@@ -10582,13 +10045,6 @@
         <w:t xml:space="preserve"> </w:t>
       </w:r>
     </w:p>
-    <w:p/>
-    <w:p/>
-    <w:p/>
-    <w:p/>
-    <w:p/>
-    <w:p/>
-    <w:p/>
     <w:p/>
     <w:p/>
     <w:p>
@@ -10799,6 +10255,7 @@
     </w:p>
     <w:p>
       <w:r>
+        <w:lastRenderedPageBreak/>
         <w:t>Classe responsable :</w:t>
       </w:r>
     </w:p>
@@ -10886,7 +10343,6 @@
           </w:tcPr>
           <w:p>
             <w:r>
-              <w:lastRenderedPageBreak/>
               <w:t>noResponsable</w:t>
             </w:r>
           </w:p>
@@ -11036,7 +10492,13 @@
           </w:tcPr>
           <w:p>
             <w:r>
-              <w:t>Varchar(30)</w:t>
+              <w:t>Varchar(</w:t>
+            </w:r>
+            <w:r>
+              <w:t>255</w:t>
+            </w:r>
+            <w:r>
+              <w:t>)</w:t>
             </w:r>
           </w:p>
         </w:tc>
@@ -11308,8 +10770,16 @@
         <w:t xml:space="preserve"> </w:t>
       </w:r>
     </w:p>
+    <w:p/>
+    <w:p/>
+    <w:p/>
+    <w:p/>
+    <w:p/>
+    <w:p/>
+    <w:p/>
     <w:p>
       <w:r>
+        <w:lastRenderedPageBreak/>
         <w:t>Classe Contrat :</w:t>
       </w:r>
     </w:p>
@@ -11595,14 +11065,6 @@
         </w:tc>
       </w:tr>
     </w:tbl>
-    <w:p>
-      <w:r>
-        <w:lastRenderedPageBreak/>
-        <w:t xml:space="preserve"> </w:t>
-      </w:r>
-    </w:p>
-    <w:p/>
-    <w:p/>
     <w:p/>
     <w:p>
       <w:r>
@@ -12164,7 +11626,6 @@
           </w:tcPr>
           <w:p>
             <w:r>
-              <w:lastRenderedPageBreak/>
               <w:t>nom</w:t>
             </w:r>
           </w:p>
@@ -12612,6 +12073,7 @@
     <w:p/>
     <w:p>
       <w:r>
+        <w:lastRenderedPageBreak/>
         <w:t>Classe Diffuseur :</w:t>
       </w:r>
     </w:p>
@@ -12737,7 +12199,6 @@
               <w:spacing w:line="240" w:lineRule="auto"/>
             </w:pPr>
             <w:r>
-              <w:lastRenderedPageBreak/>
               <w:t>nom</w:t>
             </w:r>
           </w:p>
@@ -12800,13 +12261,18 @@
               <w:spacing w:line="240" w:lineRule="auto"/>
             </w:pPr>
             <w:r>
-              <w:t>Varchar(30)</w:t>
+              <w:t>Varchar(</w:t>
+            </w:r>
+            <w:r>
+              <w:t>255</w:t>
+            </w:r>
+            <w:r>
+              <w:t>)</w:t>
             </w:r>
           </w:p>
         </w:tc>
       </w:tr>
     </w:tbl>
-    <w:p/>
     <w:p/>
     <w:p>
       <w:r>
@@ -12856,7 +12322,7 @@
         </w:tc>
         <w:tc>
           <w:tcPr>
-            <w:tcW w:w="4514" w:type="dxa"/>
+            <w:tcW w:w="4515" w:type="dxa"/>
             <w:shd w:val="clear" w:color="auto" w:fill="999999"/>
             <w:tcMar>
               <w:top w:w="100" w:type="dxa"/>
@@ -12899,7 +12365,7 @@
         </w:tc>
         <w:tc>
           <w:tcPr>
-            <w:tcW w:w="4514" w:type="dxa"/>
+            <w:tcW w:w="4515" w:type="dxa"/>
             <w:tcMar>
               <w:top w:w="100" w:type="dxa"/>
               <w:left w:w="100" w:type="dxa"/>
@@ -12941,7 +12407,7 @@
         </w:tc>
         <w:tc>
           <w:tcPr>
-            <w:tcW w:w="4514" w:type="dxa"/>
+            <w:tcW w:w="4515" w:type="dxa"/>
             <w:tcMar>
               <w:top w:w="100" w:type="dxa"/>
               <w:left w:w="100" w:type="dxa"/>
@@ -12983,7 +12449,7 @@
         </w:tc>
         <w:tc>
           <w:tcPr>
-            <w:tcW w:w="4514" w:type="dxa"/>
+            <w:tcW w:w="4515" w:type="dxa"/>
             <w:tcMar>
               <w:top w:w="100" w:type="dxa"/>
               <w:left w:w="100" w:type="dxa"/>
@@ -13005,159 +12471,10 @@
     </w:tbl>
     <w:p/>
     <w:p/>
-    <w:p>
-      <w:r>
-        <w:t xml:space="preserve">Classe CategorieArtiste: </w:t>
-      </w:r>
-    </w:p>
-    <w:tbl>
-      <w:tblPr>
-        <w:tblW w:w="9029" w:type="dxa"/>
-        <w:tblInd w:w="100" w:type="dxa"/>
-        <w:tblBorders>
-          <w:top w:val="single" w:sz="8" w:space="0" w:color="000000"/>
-          <w:left w:val="single" w:sz="8" w:space="0" w:color="000000"/>
-          <w:bottom w:val="single" w:sz="8" w:space="0" w:color="000000"/>
-          <w:right w:val="single" w:sz="8" w:space="0" w:color="000000"/>
-          <w:insideH w:val="single" w:sz="8" w:space="0" w:color="000000"/>
-          <w:insideV w:val="single" w:sz="8" w:space="0" w:color="000000"/>
-        </w:tblBorders>
-        <w:tblLayout w:type="fixed"/>
-        <w:tblLook w:val="0600" w:firstRow="0" w:lastRow="0" w:firstColumn="0" w:lastColumn="0" w:noHBand="1" w:noVBand="1"/>
-      </w:tblPr>
-      <w:tblGrid>
-        <w:gridCol w:w="4514"/>
-        <w:gridCol w:w="4515"/>
-      </w:tblGrid>
-      <w:tr>
-        <w:tc>
-          <w:tcPr>
-            <w:tcW w:w="4514" w:type="dxa"/>
-            <w:shd w:val="clear" w:color="auto" w:fill="999999"/>
-            <w:tcMar>
-              <w:top w:w="100" w:type="dxa"/>
-              <w:left w:w="100" w:type="dxa"/>
-              <w:bottom w:w="100" w:type="dxa"/>
-              <w:right w:w="100" w:type="dxa"/>
-            </w:tcMar>
-          </w:tcPr>
-          <w:p>
-            <w:pPr>
-              <w:widowControl w:val="0"/>
-              <w:spacing w:line="240" w:lineRule="auto"/>
-            </w:pPr>
-            <w:r>
-              <w:t>Champ</w:t>
-            </w:r>
-          </w:p>
-        </w:tc>
-        <w:tc>
-          <w:tcPr>
-            <w:tcW w:w="4514" w:type="dxa"/>
-            <w:shd w:val="clear" w:color="auto" w:fill="999999"/>
-            <w:tcMar>
-              <w:top w:w="100" w:type="dxa"/>
-              <w:left w:w="100" w:type="dxa"/>
-              <w:bottom w:w="100" w:type="dxa"/>
-              <w:right w:w="100" w:type="dxa"/>
-            </w:tcMar>
-          </w:tcPr>
-          <w:p>
-            <w:pPr>
-              <w:widowControl w:val="0"/>
-              <w:spacing w:line="240" w:lineRule="auto"/>
-            </w:pPr>
-            <w:r>
-              <w:t>Type (Longueur)</w:t>
-            </w:r>
-          </w:p>
-        </w:tc>
-      </w:tr>
-      <w:tr>
-        <w:tc>
-          <w:tcPr>
-            <w:tcW w:w="4514" w:type="dxa"/>
-            <w:tcMar>
-              <w:top w:w="100" w:type="dxa"/>
-              <w:left w:w="100" w:type="dxa"/>
-              <w:bottom w:w="100" w:type="dxa"/>
-              <w:right w:w="100" w:type="dxa"/>
-            </w:tcMar>
-          </w:tcPr>
-          <w:p>
-            <w:pPr>
-              <w:widowControl w:val="0"/>
-              <w:spacing w:line="240" w:lineRule="auto"/>
-            </w:pPr>
-            <w:r>
-              <w:t>noCategorie</w:t>
-            </w:r>
-          </w:p>
-        </w:tc>
-        <w:tc>
-          <w:tcPr>
-            <w:tcW w:w="4514" w:type="dxa"/>
-            <w:tcMar>
-              <w:top w:w="100" w:type="dxa"/>
-              <w:left w:w="100" w:type="dxa"/>
-              <w:bottom w:w="100" w:type="dxa"/>
-              <w:right w:w="100" w:type="dxa"/>
-            </w:tcMar>
-          </w:tcPr>
-          <w:p>
-            <w:pPr>
-              <w:widowControl w:val="0"/>
-              <w:spacing w:line="240" w:lineRule="auto"/>
-            </w:pPr>
-            <w:r>
-              <w:t>Integer</w:t>
-            </w:r>
-          </w:p>
-        </w:tc>
-      </w:tr>
-      <w:tr>
-        <w:tc>
-          <w:tcPr>
-            <w:tcW w:w="4514" w:type="dxa"/>
-            <w:tcMar>
-              <w:top w:w="100" w:type="dxa"/>
-              <w:left w:w="100" w:type="dxa"/>
-              <w:bottom w:w="100" w:type="dxa"/>
-              <w:right w:w="100" w:type="dxa"/>
-            </w:tcMar>
-          </w:tcPr>
-          <w:p>
-            <w:pPr>
-              <w:widowControl w:val="0"/>
-              <w:spacing w:line="240" w:lineRule="auto"/>
-            </w:pPr>
-            <w:r>
-              <w:t>nom</w:t>
-            </w:r>
-          </w:p>
-        </w:tc>
-        <w:tc>
-          <w:tcPr>
-            <w:tcW w:w="4514" w:type="dxa"/>
-            <w:tcMar>
-              <w:top w:w="100" w:type="dxa"/>
-              <w:left w:w="100" w:type="dxa"/>
-              <w:bottom w:w="100" w:type="dxa"/>
-              <w:right w:w="100" w:type="dxa"/>
-            </w:tcMar>
-          </w:tcPr>
-          <w:p>
-            <w:pPr>
-              <w:widowControl w:val="0"/>
-              <w:spacing w:line="240" w:lineRule="auto"/>
-            </w:pPr>
-            <w:r>
-              <w:t>varchar(20)</w:t>
-            </w:r>
-          </w:p>
-        </w:tc>
-      </w:tr>
-    </w:tbl>
+    <w:p/>
+    <w:p/>
+    <w:p/>
+    <w:p/>
     <w:p/>
     <w:p/>
     <w:p>
@@ -13248,6 +12565,7 @@
               <w:spacing w:line="240" w:lineRule="auto"/>
             </w:pPr>
             <w:r>
+              <w:lastRenderedPageBreak/>
               <w:t>idFichier</w:t>
             </w:r>
           </w:p>
@@ -13290,7 +12608,6 @@
               <w:spacing w:line="240" w:lineRule="auto"/>
             </w:pPr>
             <w:r>
-              <w:lastRenderedPageBreak/>
               <w:t>type</w:t>
             </w:r>
           </w:p>
@@ -13415,12 +12732,12 @@
       <w:pPr>
         <w:pStyle w:val="Titre1"/>
       </w:pPr>
-      <w:bookmarkStart w:id="11" w:name="_Toc450917392"/>
+      <w:bookmarkStart w:id="10" w:name="_Toc450917392"/>
       <w:r>
         <w:lastRenderedPageBreak/>
         <w:t>Acteurs et rôles</w:t>
       </w:r>
-      <w:bookmarkEnd w:id="11"/>
+      <w:bookmarkEnd w:id="10"/>
       <w:r>
         <w:t xml:space="preserve"> </w:t>
       </w:r>
@@ -13503,7 +12820,7 @@
           </w:p>
           <w:p>
             <w:r>
-              <w:t xml:space="preserve"> proposer un contrat </w:t>
+              <w:t xml:space="preserve">proposer un contrat </w:t>
             </w:r>
           </w:p>
           <w:p>
@@ -13657,11 +12974,11 @@
       <w:pPr>
         <w:pStyle w:val="Titre1"/>
       </w:pPr>
-      <w:bookmarkStart w:id="12" w:name="_Toc450917393"/>
+      <w:bookmarkStart w:id="11" w:name="_Toc450917393"/>
       <w:r>
         <w:t>Acteurs et événements</w:t>
       </w:r>
-      <w:bookmarkEnd w:id="12"/>
+      <w:bookmarkEnd w:id="11"/>
     </w:p>
     <w:tbl>
       <w:tblPr>
@@ -13808,11 +13125,11 @@
       <w:pPr>
         <w:pStyle w:val="Titre1"/>
       </w:pPr>
-      <w:bookmarkStart w:id="13" w:name="_Toc450917394"/>
+      <w:bookmarkStart w:id="12" w:name="_Toc450917394"/>
       <w:r>
         <w:t>Description narrative</w:t>
       </w:r>
-      <w:bookmarkEnd w:id="13"/>
+      <w:bookmarkEnd w:id="12"/>
     </w:p>
     <w:tbl>
       <w:tblPr>
@@ -13943,7 +13260,7 @@
                 <w:color w:val="000000"/>
               </w:rPr>
             </w:pPr>
-            <w:commentRangeStart w:id="14"/>
+            <w:commentRangeStart w:id="13"/>
             <w:r>
               <w:rPr>
                 <w:b/>
@@ -13951,12 +13268,12 @@
               </w:rPr>
               <w:t>Numéro</w:t>
             </w:r>
-            <w:commentRangeEnd w:id="14"/>
+            <w:commentRangeEnd w:id="13"/>
             <w:r>
               <w:rPr>
                 <w:rStyle w:val="Marquedecommentaire"/>
               </w:rPr>
-              <w:commentReference w:id="14"/>
+              <w:commentReference w:id="13"/>
             </w:r>
             <w:r>
               <w:rPr>
@@ -14045,8 +13362,6 @@
             </w:r>
           </w:p>
         </w:tc>
-        <w:bookmarkStart w:id="15" w:name="_GoBack"/>
-        <w:bookmarkEnd w:id="15"/>
       </w:tr>
       <w:tr>
         <w:tc>
@@ -14229,7 +13544,21 @@
                 <w:b/>
                 <w:i/>
               </w:rPr>
-              <w:t>Version :1.0</w:t>
+              <w:t>Version :</w:t>
+            </w:r>
+            <w:r>
+              <w:rPr>
+                <w:b/>
+                <w:i/>
+              </w:rPr>
+              <w:t xml:space="preserve"> </w:t>
+            </w:r>
+            <w:r>
+              <w:rPr>
+                <w:b/>
+                <w:i/>
+              </w:rPr>
+              <w:t>1.0</w:t>
             </w:r>
           </w:p>
         </w:tc>
@@ -14340,7 +13669,14 @@
                 <w:b/>
                 <w:i/>
               </w:rPr>
-              <w:t xml:space="preserve">PréConditions : </w:t>
+              <w:t>Préconditions</w:t>
+            </w:r>
+            <w:r>
+              <w:rPr>
+                <w:b/>
+                <w:i/>
+              </w:rPr>
+              <w:t xml:space="preserve"> : </w:t>
             </w:r>
             <w:r>
               <w:t>Être authentifié avec les droits de lecture des contrats.</w:t>
@@ -14396,10 +13732,17 @@
                 <w:b/>
                 <w:i/>
               </w:rPr>
-              <w:t xml:space="preserve">Déclencheur :  </w:t>
-            </w:r>
-            <w:r>
-              <w:t>L’utilisateur désire consulter les contrats dans le système à partir du menu</w:t>
+              <w:t xml:space="preserve">Déclencheur </w:t>
+            </w:r>
+            <w:r>
+              <w:rPr>
+                <w:b/>
+                <w:i/>
+              </w:rPr>
+              <w:t>: L’utilisateur</w:t>
+            </w:r>
+            <w:r>
+              <w:t xml:space="preserve"> désire consulter les contrats dans le système à partir du menu</w:t>
             </w:r>
           </w:p>
         </w:tc>
@@ -14615,7 +13958,6 @@
                 <w:b/>
                 <w:i/>
               </w:rPr>
-              <w:lastRenderedPageBreak/>
               <w:t>Arrêt :</w:t>
             </w:r>
           </w:p>
@@ -15183,7 +14525,6 @@
                 <w:b/>
                 <w:i/>
               </w:rPr>
-              <w:lastRenderedPageBreak/>
               <w:t>Scénarios Alternatifs:</w:t>
             </w:r>
           </w:p>
@@ -15295,8 +14636,17 @@
                 <w:sz w:val="20"/>
                 <w:szCs w:val="20"/>
               </w:rPr>
-              <w:t>Retour:  1</w:t>
-            </w:r>
+              <w:t>Retour</w:t>
+            </w:r>
+            <w:proofErr w:type="gramStart"/>
+            <w:r>
+              <w:rPr>
+                <w:sz w:val="20"/>
+                <w:szCs w:val="20"/>
+              </w:rPr>
+              <w:t>:  1</w:t>
+            </w:r>
+            <w:proofErr w:type="gramEnd"/>
           </w:p>
           <w:p>
             <w:pPr>
@@ -15565,8 +14915,8 @@
             <w:r>
               <w:t>Filtre à voir dépendamment du temps, budget, énergie, etc.</w:t>
             </w:r>
-            <w:bookmarkStart w:id="16" w:name="h.gjdgxs"/>
-            <w:bookmarkEnd w:id="16"/>
+            <w:bookmarkStart w:id="14" w:name="h.gjdgxs"/>
+            <w:bookmarkEnd w:id="14"/>
           </w:p>
           <w:p>
             <w:pPr>
@@ -16000,8 +15350,17 @@
                 <w:b/>
                 <w:i/>
               </w:rPr>
-              <w:t>Version :1.0</w:t>
-            </w:r>
+              <w:t xml:space="preserve">Version </w:t>
+            </w:r>
+            <w:proofErr w:type="gramStart"/>
+            <w:r>
+              <w:rPr>
+                <w:b/>
+                <w:i/>
+              </w:rPr>
+              <w:t>:1.0</w:t>
+            </w:r>
+            <w:proofErr w:type="gramEnd"/>
           </w:p>
         </w:tc>
         <w:tc>
@@ -16386,7 +15745,6 @@
                 <w:b/>
                 <w:i/>
               </w:rPr>
-              <w:lastRenderedPageBreak/>
               <w:t>Arrêt :</w:t>
             </w:r>
           </w:p>
@@ -17550,7 +16908,6 @@
                 <w:szCs w:val="14"/>
                 <w:shd w:val="clear" w:color="auto" w:fill="F2F2F2"/>
               </w:rPr>
-              <w:lastRenderedPageBreak/>
               <w:t xml:space="preserve"> </w:t>
             </w:r>
           </w:p>
@@ -17713,7 +17070,15 @@
               <w:spacing w:before="120"/>
             </w:pPr>
             <w:r>
-              <w:t>La fenêtre devra être positionnée aux mêmes coordonnées (x,y) que toutes les fenêtres de détail.  Elle devra être de demi-largeur d'écran et la hauteur ajustée au contenu.</w:t>
+              <w:t>La fenêtre devra être positionnée aux mêmes coordonnées (x</w:t>
+            </w:r>
+            <w:proofErr w:type="gramStart"/>
+            <w:r>
+              <w:t>,y</w:t>
+            </w:r>
+            <w:proofErr w:type="gramEnd"/>
+            <w:r>
+              <w:t>) que toutes les fenêtres de détail.  Elle devra être de demi-largeur d'écran et la hauteur ajustée au contenu.</w:t>
             </w:r>
           </w:p>
           <w:p>
@@ -19854,14 +19219,31 @@
                 <w:b/>
                 <w:i/>
               </w:rPr>
-              <w:t xml:space="preserve">Déclencheur :  </w:t>
+              <w:t>Déclencheur </w:t>
+            </w:r>
+            <w:proofErr w:type="gramStart"/>
+            <w:r>
+              <w:rPr>
+                <w:rFonts w:ascii="Arial" w:eastAsia="Arial" w:hAnsi="Arial" w:cs="Arial"/>
+                <w:b/>
+                <w:i/>
+              </w:rPr>
+              <w:t xml:space="preserve">:  </w:t>
             </w:r>
             <w:r>
               <w:rPr>
                 <w:rFonts w:ascii="Arial" w:eastAsia="Arial" w:hAnsi="Arial" w:cs="Arial"/>
                 <w:i/>
               </w:rPr>
-              <w:t xml:space="preserve">L'utilisateur veut gérer les catégories d’artistes : </w:t>
+              <w:t>L'utilisateur</w:t>
+            </w:r>
+            <w:proofErr w:type="gramEnd"/>
+            <w:r>
+              <w:rPr>
+                <w:rFonts w:ascii="Arial" w:eastAsia="Arial" w:hAnsi="Arial" w:cs="Arial"/>
+                <w:i/>
+              </w:rPr>
+              <w:t xml:space="preserve"> veut gérer les catégories d’artistes : </w:t>
             </w:r>
           </w:p>
           <w:p>
@@ -20601,8 +19983,16 @@
               <w:rPr>
                 <w:rFonts w:ascii="Arial" w:eastAsia="Arial" w:hAnsi="Arial" w:cs="Arial"/>
               </w:rPr>
-              <w:t>Début :1</w:t>
-            </w:r>
+              <w:t xml:space="preserve">Début </w:t>
+            </w:r>
+            <w:proofErr w:type="gramStart"/>
+            <w:r>
+              <w:rPr>
+                <w:rFonts w:ascii="Arial" w:eastAsia="Arial" w:hAnsi="Arial" w:cs="Arial"/>
+              </w:rPr>
+              <w:t>:1</w:t>
+            </w:r>
+            <w:proofErr w:type="gramEnd"/>
           </w:p>
           <w:p>
             <w:pPr>
@@ -20700,8 +20090,16 @@
               <w:rPr>
                 <w:rFonts w:ascii="Arial" w:eastAsia="Arial" w:hAnsi="Arial" w:cs="Arial"/>
               </w:rPr>
-              <w:t>Retour :  1</w:t>
-            </w:r>
+              <w:t xml:space="preserve">Retour </w:t>
+            </w:r>
+            <w:proofErr w:type="gramStart"/>
+            <w:r>
+              <w:rPr>
+                <w:rFonts w:ascii="Arial" w:eastAsia="Arial" w:hAnsi="Arial" w:cs="Arial"/>
+              </w:rPr>
+              <w:t>:  1</w:t>
+            </w:r>
+            <w:proofErr w:type="gramEnd"/>
           </w:p>
         </w:tc>
       </w:tr>
@@ -21070,8 +20468,8 @@
           <w:lang w:eastAsia="fr-FR"/>
         </w:rPr>
       </w:pPr>
-      <w:bookmarkStart w:id="17" w:name="h.30j0zll"/>
-      <w:bookmarkEnd w:id="17"/>
+      <w:bookmarkStart w:id="15" w:name="h.30j0zll"/>
+      <w:bookmarkEnd w:id="15"/>
     </w:p>
     <w:p>
       <w:pPr>
@@ -21593,7 +20991,16 @@
                 <w:b/>
                 <w:i/>
               </w:rPr>
-              <w:t xml:space="preserve">Déclencheur : </w:t>
+              <w:t>Déclencheur </w:t>
+            </w:r>
+            <w:proofErr w:type="gramStart"/>
+            <w:r>
+              <w:rPr>
+                <w:rFonts w:ascii="Arial" w:eastAsia="Arial" w:hAnsi="Arial" w:cs="Arial"/>
+                <w:b/>
+                <w:i/>
+              </w:rPr>
+              <w:t xml:space="preserve">: </w:t>
             </w:r>
             <w:r>
               <w:rPr>
@@ -21608,7 +21015,15 @@
                 <w:rFonts w:ascii="Arial" w:hAnsi="Arial" w:cs="Arial"/>
                 <w:i/>
               </w:rPr>
-              <w:t>L'utilisateur désire ajouter une catégorie à partir de "Gérer les catégories" ou à partir de la fenêtre de détail "Artiste"</w:t>
+              <w:t>L'utilisateur</w:t>
+            </w:r>
+            <w:proofErr w:type="gramEnd"/>
+            <w:r>
+              <w:rPr>
+                <w:rFonts w:ascii="Arial" w:hAnsi="Arial" w:cs="Arial"/>
+                <w:i/>
+              </w:rPr>
+              <w:t xml:space="preserve"> désire ajouter une catégorie à partir de "Gérer les catégories" ou à partir de la fenêtre de détail "Artiste"</w:t>
             </w:r>
           </w:p>
         </w:tc>
@@ -22314,8 +21729,16 @@
               <w:rPr>
                 <w:rFonts w:ascii="Arial" w:eastAsia="Arial" w:hAnsi="Arial" w:cs="Arial"/>
               </w:rPr>
-              <w:t>Retour :  7</w:t>
-            </w:r>
+              <w:t xml:space="preserve">Retour </w:t>
+            </w:r>
+            <w:proofErr w:type="gramStart"/>
+            <w:r>
+              <w:rPr>
+                <w:rFonts w:ascii="Arial" w:eastAsia="Arial" w:hAnsi="Arial" w:cs="Arial"/>
+              </w:rPr>
+              <w:t>:  7</w:t>
+            </w:r>
+            <w:proofErr w:type="gramEnd"/>
           </w:p>
           <w:p>
             <w:pPr>
@@ -22526,8 +21949,16 @@
                 <w:rFonts w:ascii="Arial" w:eastAsia="Arial" w:hAnsi="Arial" w:cs="Arial"/>
               </w:rPr>
               <w:lastRenderedPageBreak/>
-              <w:t>Retour :  7</w:t>
-            </w:r>
+              <w:t xml:space="preserve">Retour </w:t>
+            </w:r>
+            <w:proofErr w:type="gramStart"/>
+            <w:r>
+              <w:rPr>
+                <w:rFonts w:ascii="Arial" w:eastAsia="Arial" w:hAnsi="Arial" w:cs="Arial"/>
+              </w:rPr>
+              <w:t>:  7</w:t>
+            </w:r>
+            <w:proofErr w:type="gramEnd"/>
           </w:p>
           <w:p>
             <w:pPr>
@@ -22764,8 +22195,16 @@
               <w:rPr>
                 <w:rFonts w:ascii="Arial" w:eastAsia="Arial" w:hAnsi="Arial" w:cs="Arial"/>
               </w:rPr>
-              <w:t>Retour :  7</w:t>
-            </w:r>
+              <w:t xml:space="preserve">Retour </w:t>
+            </w:r>
+            <w:proofErr w:type="gramStart"/>
+            <w:r>
+              <w:rPr>
+                <w:rFonts w:ascii="Arial" w:eastAsia="Arial" w:hAnsi="Arial" w:cs="Arial"/>
+              </w:rPr>
+              <w:t>:  7</w:t>
+            </w:r>
+            <w:proofErr w:type="gramEnd"/>
           </w:p>
           <w:p>
             <w:pPr>
@@ -22990,7 +22429,25 @@
                 <w:i/>
                 <w:color w:val="000000"/>
               </w:rPr>
-              <w:t>La fenêtre devra être positionnée aux mêmes coordonnées (x,y) que toutes les fenêtres de détail.  Elle devra être de demi-largeur d'écran et la hauteur ajustée au contenu.</w:t>
+              <w:t>La fenêtre devra être positionnée aux mêmes coordonnées (x</w:t>
+            </w:r>
+            <w:proofErr w:type="gramStart"/>
+            <w:r>
+              <w:rPr>
+                <w:rFonts w:ascii="Arial" w:hAnsi="Arial" w:cs="Arial"/>
+                <w:i/>
+                <w:color w:val="000000"/>
+              </w:rPr>
+              <w:t>,y</w:t>
+            </w:r>
+            <w:proofErr w:type="gramEnd"/>
+            <w:r>
+              <w:rPr>
+                <w:rFonts w:ascii="Arial" w:hAnsi="Arial" w:cs="Arial"/>
+                <w:i/>
+                <w:color w:val="000000"/>
+              </w:rPr>
+              <w:t>) que toutes les fenêtres de détail.  Elle devra être de demi-largeur d'écran et la hauteur ajustée au contenu.</w:t>
             </w:r>
           </w:p>
           <w:p>
@@ -23159,12 +22616,12 @@
       <w:pPr>
         <w:pStyle w:val="Titre1"/>
       </w:pPr>
-      <w:bookmarkStart w:id="18" w:name="_Toc450917395"/>
+      <w:bookmarkStart w:id="16" w:name="_Toc450917395"/>
       <w:r>
         <w:lastRenderedPageBreak/>
         <w:t>Diagramme de contexte</w:t>
       </w:r>
-      <w:bookmarkEnd w:id="18"/>
+      <w:bookmarkEnd w:id="16"/>
     </w:p>
     <w:p>
       <w:r>
@@ -23222,7 +22679,7 @@
       <w:pPr>
         <w:pStyle w:val="Titre1"/>
       </w:pPr>
-      <w:bookmarkStart w:id="19" w:name="_Toc450917396"/>
+      <w:bookmarkStart w:id="17" w:name="_Toc450917396"/>
       <w:r>
         <w:lastRenderedPageBreak/>
         <w:t xml:space="preserve">Diagramme de </w:t>
@@ -23230,7 +22687,7 @@
       <w:r>
         <w:t>package</w:t>
       </w:r>
-      <w:bookmarkEnd w:id="19"/>
+      <w:bookmarkEnd w:id="17"/>
     </w:p>
     <w:p>
       <w:r>
@@ -23288,7 +22745,7 @@
           <w:rStyle w:val="Titre2Car"/>
         </w:rPr>
       </w:pPr>
-      <w:bookmarkStart w:id="20" w:name="_Toc450917397"/>
+      <w:bookmarkStart w:id="18" w:name="_Toc450917397"/>
       <w:r>
         <w:lastRenderedPageBreak/>
         <w:t>Diagramme de cas d’utilisation</w:t>
@@ -23329,7 +22786,7 @@
         </w:rPr>
         <w:t>Gestion de contrat</w:t>
       </w:r>
-      <w:bookmarkEnd w:id="20"/>
+      <w:bookmarkEnd w:id="18"/>
       <w:r>
         <w:tab/>
       </w:r>
@@ -23416,12 +22873,12 @@
         <w:pStyle w:val="Titre2"/>
         <w:ind w:left="10620"/>
       </w:pPr>
-      <w:bookmarkStart w:id="21" w:name="_Toc450917398"/>
+      <w:bookmarkStart w:id="19" w:name="_Toc450917398"/>
       <w:r>
         <w:lastRenderedPageBreak/>
         <w:t>Gestion d’artiste</w:t>
       </w:r>
-      <w:bookmarkEnd w:id="21"/>
+      <w:bookmarkEnd w:id="19"/>
     </w:p>
     <w:p>
       <w:r>
@@ -23478,12 +22935,12 @@
         <w:pStyle w:val="Titre2"/>
         <w:ind w:left="9204"/>
       </w:pPr>
-      <w:bookmarkStart w:id="22" w:name="_Toc450917399"/>
+      <w:bookmarkStart w:id="20" w:name="_Toc450917399"/>
       <w:r>
         <w:lastRenderedPageBreak/>
         <w:t>Gestion des catégories d’artiste</w:t>
       </w:r>
-      <w:bookmarkEnd w:id="22"/>
+      <w:bookmarkEnd w:id="20"/>
     </w:p>
     <w:p>
       <w:r>
@@ -23542,12 +22999,12 @@
         <w:pStyle w:val="Titre2"/>
         <w:ind w:left="10620"/>
       </w:pPr>
-      <w:bookmarkStart w:id="23" w:name="_Toc450917400"/>
+      <w:bookmarkStart w:id="21" w:name="_Toc450917400"/>
       <w:r>
         <w:lastRenderedPageBreak/>
         <w:t>Gestion d’agence</w:t>
       </w:r>
-      <w:bookmarkEnd w:id="23"/>
+      <w:bookmarkEnd w:id="21"/>
     </w:p>
     <w:p>
       <w:r>
@@ -23609,12 +23066,12 @@
         <w:pStyle w:val="Titre2"/>
         <w:ind w:left="9912"/>
       </w:pPr>
-      <w:bookmarkStart w:id="24" w:name="_Toc450917401"/>
+      <w:bookmarkStart w:id="22" w:name="_Toc450917401"/>
       <w:r>
         <w:lastRenderedPageBreak/>
         <w:t>Gestion de personnel</w:t>
       </w:r>
-      <w:bookmarkEnd w:id="24"/>
+      <w:bookmarkEnd w:id="22"/>
     </w:p>
     <w:p>
       <w:r>
@@ -23676,12 +23133,12 @@
         <w:pStyle w:val="Titre2"/>
         <w:ind w:left="9912"/>
       </w:pPr>
-      <w:bookmarkStart w:id="25" w:name="_Toc450917402"/>
+      <w:bookmarkStart w:id="23" w:name="_Toc450917402"/>
       <w:r>
         <w:lastRenderedPageBreak/>
         <w:t>Gestion d’évènement</w:t>
       </w:r>
-      <w:bookmarkEnd w:id="25"/>
+      <w:bookmarkEnd w:id="23"/>
     </w:p>
     <w:p>
       <w:r>
@@ -23745,7 +23202,7 @@
           <w:rStyle w:val="Titre2Car"/>
         </w:rPr>
       </w:pPr>
-      <w:bookmarkStart w:id="26" w:name="_Toc450917403"/>
+      <w:bookmarkStart w:id="24" w:name="_Toc450917403"/>
       <w:r>
         <w:lastRenderedPageBreak/>
         <w:t>Prototype d’IHM</w:t>
@@ -23816,7 +23273,7 @@
         </w:rPr>
         <w:t>s</w:t>
       </w:r>
-      <w:bookmarkEnd w:id="26"/>
+      <w:bookmarkEnd w:id="24"/>
     </w:p>
     <w:p>
       <w:r>
@@ -23872,12 +23329,12 @@
         <w:pStyle w:val="Titre2"/>
         <w:ind w:left="9912" w:firstLine="708"/>
       </w:pPr>
-      <w:bookmarkStart w:id="27" w:name="_Toc450917404"/>
+      <w:bookmarkStart w:id="25" w:name="_Toc450917404"/>
       <w:r>
         <w:lastRenderedPageBreak/>
         <w:t>Détail d’un contrat</w:t>
       </w:r>
-      <w:bookmarkEnd w:id="27"/>
+      <w:bookmarkEnd w:id="25"/>
     </w:p>
     <w:p>
       <w:r>
@@ -23938,7 +23395,7 @@
       <w:pPr>
         <w:pStyle w:val="Titre3"/>
       </w:pPr>
-      <w:bookmarkStart w:id="28" w:name="_Toc450917405"/>
+      <w:bookmarkStart w:id="26" w:name="_Toc450917405"/>
       <w:r>
         <w:t>Confirmation d’enregistrement</w:t>
       </w:r>
@@ -23953,7 +23410,7 @@
         <w:tab/>
         <w:t>Confirmation de suppression</w:t>
       </w:r>
-      <w:bookmarkEnd w:id="28"/>
+      <w:bookmarkEnd w:id="26"/>
     </w:p>
     <w:p/>
     <w:p>
@@ -24104,7 +23561,7 @@
       <w:pPr>
         <w:pStyle w:val="Titre3"/>
       </w:pPr>
-      <w:bookmarkStart w:id="29" w:name="_Toc450917406"/>
+      <w:bookmarkStart w:id="27" w:name="_Toc450917406"/>
       <w:r>
         <w:t>Erreur de format</w:t>
       </w:r>
@@ -24118,7 +23575,7 @@
         <w:tab/>
         <w:t>Erreur de champ vide</w:t>
       </w:r>
-      <w:bookmarkEnd w:id="29"/>
+      <w:bookmarkEnd w:id="27"/>
     </w:p>
     <w:p>
       <w:pPr>
@@ -24230,12 +23687,12 @@
         <w:pStyle w:val="Titre2"/>
         <w:ind w:left="9204"/>
       </w:pPr>
-      <w:bookmarkStart w:id="30" w:name="_Toc450917407"/>
+      <w:bookmarkStart w:id="28" w:name="_Toc450917407"/>
       <w:r>
         <w:lastRenderedPageBreak/>
         <w:t>Détails d’un statut de contrat</w:t>
       </w:r>
-      <w:bookmarkEnd w:id="30"/>
+      <w:bookmarkEnd w:id="28"/>
     </w:p>
     <w:p>
       <w:r>
@@ -24290,7 +23747,7 @@
       <w:pPr>
         <w:pStyle w:val="Titre3"/>
       </w:pPr>
-      <w:bookmarkStart w:id="31" w:name="_Toc450917408"/>
+      <w:bookmarkStart w:id="29" w:name="_Toc450917408"/>
       <w:r>
         <w:t>Confirmation d’enregistrement</w:t>
       </w:r>
@@ -24305,7 +23762,7 @@
         <w:tab/>
         <w:t>Confirmation de suppression</w:t>
       </w:r>
-      <w:bookmarkEnd w:id="31"/>
+      <w:bookmarkEnd w:id="29"/>
     </w:p>
     <w:p>
       <w:r>
@@ -24455,11 +23912,11 @@
       <w:pPr>
         <w:pStyle w:val="Titre3"/>
       </w:pPr>
-      <w:bookmarkStart w:id="32" w:name="_Toc450917409"/>
+      <w:bookmarkStart w:id="30" w:name="_Toc450917409"/>
       <w:r>
         <w:t>Erreur de champ vide</w:t>
       </w:r>
-      <w:bookmarkEnd w:id="32"/>
+      <w:bookmarkEnd w:id="30"/>
     </w:p>
     <w:p>
       <w:r>
@@ -24519,11 +23976,11 @@
         <w:pStyle w:val="Titre2"/>
         <w:ind w:left="8496"/>
       </w:pPr>
-      <w:bookmarkStart w:id="33" w:name="_Toc450917410"/>
+      <w:bookmarkStart w:id="31" w:name="_Toc450917410"/>
       <w:r>
         <w:t>Sommaire des catégories d’artiste</w:t>
       </w:r>
-      <w:bookmarkEnd w:id="33"/>
+      <w:bookmarkEnd w:id="31"/>
     </w:p>
     <w:p>
       <w:r>
@@ -24585,11 +24042,11 @@
         <w:pStyle w:val="Titre2"/>
         <w:ind w:left="8496"/>
       </w:pPr>
-      <w:bookmarkStart w:id="34" w:name="_Toc450917411"/>
+      <w:bookmarkStart w:id="32" w:name="_Toc450917411"/>
       <w:r>
         <w:t>Détails d’une catégorie d’artiste</w:t>
       </w:r>
-      <w:bookmarkEnd w:id="34"/>
+      <w:bookmarkEnd w:id="32"/>
     </w:p>
     <w:p>
       <w:r>
@@ -24644,7 +24101,7 @@
       <w:pPr>
         <w:pStyle w:val="Titre3"/>
       </w:pPr>
-      <w:bookmarkStart w:id="35" w:name="_Toc450917412"/>
+      <w:bookmarkStart w:id="33" w:name="_Toc450917412"/>
       <w:r>
         <w:t>Confirmation d’enregistrement</w:t>
       </w:r>
@@ -24659,7 +24116,7 @@
         <w:tab/>
         <w:t>Confirmation de suppression</w:t>
       </w:r>
-      <w:bookmarkEnd w:id="35"/>
+      <w:bookmarkEnd w:id="33"/>
     </w:p>
     <w:p>
       <w:r>
@@ -24808,11 +24265,11 @@
       <w:pPr>
         <w:pStyle w:val="Titre3"/>
       </w:pPr>
-      <w:bookmarkStart w:id="36" w:name="_Toc450917413"/>
+      <w:bookmarkStart w:id="34" w:name="_Toc450917413"/>
       <w:r>
         <w:t>Erreur de champ vide</w:t>
       </w:r>
-      <w:bookmarkEnd w:id="36"/>
+      <w:bookmarkEnd w:id="34"/>
     </w:p>
     <w:p>
       <w:r>
@@ -24868,12 +24325,12 @@
         <w:pStyle w:val="Titre2"/>
         <w:ind w:left="10620"/>
       </w:pPr>
-      <w:bookmarkStart w:id="37" w:name="_Toc450917414"/>
+      <w:bookmarkStart w:id="35" w:name="_Toc450917414"/>
       <w:r>
         <w:lastRenderedPageBreak/>
         <w:t>Détails d’un artiste</w:t>
       </w:r>
-      <w:bookmarkEnd w:id="37"/>
+      <w:bookmarkEnd w:id="35"/>
     </w:p>
     <w:p>
       <w:r>
@@ -24928,7 +24385,7 @@
       <w:pPr>
         <w:pStyle w:val="Titre3"/>
       </w:pPr>
-      <w:bookmarkStart w:id="38" w:name="_Toc450917415"/>
+      <w:bookmarkStart w:id="36" w:name="_Toc450917415"/>
       <w:r>
         <w:lastRenderedPageBreak/>
         <w:t>Confirmation d’enregistrement</w:t>
@@ -24944,7 +24401,7 @@
         <w:tab/>
         <w:t>Confirmation de suppression</w:t>
       </w:r>
-      <w:bookmarkEnd w:id="38"/>
+      <w:bookmarkEnd w:id="36"/>
     </w:p>
     <w:p>
       <w:r>
@@ -25094,11 +24551,11 @@
       <w:pPr>
         <w:pStyle w:val="Titre3"/>
       </w:pPr>
-      <w:bookmarkStart w:id="39" w:name="_Toc450917416"/>
+      <w:bookmarkStart w:id="37" w:name="_Toc450917416"/>
       <w:r>
         <w:t>Erreur de champ vide</w:t>
       </w:r>
-      <w:bookmarkEnd w:id="39"/>
+      <w:bookmarkEnd w:id="37"/>
     </w:p>
     <w:p>
       <w:r>
@@ -25158,11 +24615,11 @@
         <w:pStyle w:val="Titre2"/>
         <w:ind w:left="9912"/>
       </w:pPr>
-      <w:bookmarkStart w:id="40" w:name="_Toc450917417"/>
+      <w:bookmarkStart w:id="38" w:name="_Toc450917417"/>
       <w:r>
         <w:t>Détails des engagements</w:t>
       </w:r>
-      <w:bookmarkEnd w:id="40"/>
+      <w:bookmarkEnd w:id="38"/>
     </w:p>
     <w:p>
       <w:r>
@@ -25222,7 +24679,7 @@
       <w:pPr>
         <w:pStyle w:val="Titre3"/>
       </w:pPr>
-      <w:bookmarkStart w:id="41" w:name="_Toc450917418"/>
+      <w:bookmarkStart w:id="39" w:name="_Toc450917418"/>
       <w:r>
         <w:lastRenderedPageBreak/>
         <w:t>Confirmation d’enregistrement</w:t>
@@ -25238,7 +24695,7 @@
         <w:tab/>
         <w:t>Confirmation de suppression</w:t>
       </w:r>
-      <w:bookmarkEnd w:id="41"/>
+      <w:bookmarkEnd w:id="39"/>
     </w:p>
     <w:p>
       <w:r>
@@ -25388,7 +24845,7 @@
       <w:pPr>
         <w:pStyle w:val="Titre3"/>
       </w:pPr>
-      <w:bookmarkStart w:id="42" w:name="_Toc450917419"/>
+      <w:bookmarkStart w:id="40" w:name="_Toc450917419"/>
       <w:r>
         <w:t>Erreur de format</w:t>
       </w:r>
@@ -25402,7 +24859,7 @@
         <w:tab/>
         <w:t>Erreur de champ vide</w:t>
       </w:r>
-      <w:bookmarkEnd w:id="42"/>
+      <w:bookmarkEnd w:id="40"/>
     </w:p>
     <w:p>
       <w:r>
@@ -25505,12 +24962,12 @@
         <w:pStyle w:val="Titre2"/>
         <w:ind w:left="9912"/>
       </w:pPr>
-      <w:bookmarkStart w:id="43" w:name="_Toc450917420"/>
+      <w:bookmarkStart w:id="41" w:name="_Toc450917420"/>
       <w:r>
         <w:lastRenderedPageBreak/>
         <w:t>Détails des exigences</w:t>
       </w:r>
-      <w:bookmarkEnd w:id="43"/>
+      <w:bookmarkEnd w:id="41"/>
     </w:p>
     <w:p>
       <w:r>
@@ -25570,7 +25027,7 @@
       <w:pPr>
         <w:pStyle w:val="Titre3"/>
       </w:pPr>
-      <w:bookmarkStart w:id="44" w:name="_Toc450917421"/>
+      <w:bookmarkStart w:id="42" w:name="_Toc450917421"/>
       <w:r>
         <w:lastRenderedPageBreak/>
         <w:t>Confirmation d’enregistrement</w:t>
@@ -25586,7 +25043,7 @@
         <w:tab/>
         <w:t>Confirmation de suppression</w:t>
       </w:r>
-      <w:bookmarkEnd w:id="44"/>
+      <w:bookmarkEnd w:id="42"/>
     </w:p>
     <w:p>
       <w:r>
@@ -25736,7 +25193,7 @@
       <w:pPr>
         <w:pStyle w:val="Titre3"/>
       </w:pPr>
-      <w:bookmarkStart w:id="45" w:name="_Toc450917422"/>
+      <w:bookmarkStart w:id="43" w:name="_Toc450917422"/>
       <w:r>
         <w:t>Erreur de format</w:t>
       </w:r>
@@ -25750,7 +25207,7 @@
         <w:tab/>
         <w:t>Erreur de champ vide</w:t>
       </w:r>
-      <w:bookmarkEnd w:id="45"/>
+      <w:bookmarkEnd w:id="43"/>
     </w:p>
     <w:p>
       <w:r>
@@ -25857,12 +25314,12 @@
       <w:pPr>
         <w:pStyle w:val="Titre1"/>
       </w:pPr>
-      <w:bookmarkStart w:id="46" w:name="_Toc450917423"/>
+      <w:bookmarkStart w:id="44" w:name="_Toc450917423"/>
       <w:r>
         <w:lastRenderedPageBreak/>
         <w:t>Diagramme de classe</w:t>
       </w:r>
-      <w:bookmarkEnd w:id="46"/>
+      <w:bookmarkEnd w:id="44"/>
     </w:p>
     <w:p>
       <w:pPr>
@@ -25944,7 +25401,7 @@
       </w:r>
     </w:p>
   </w:comment>
-  <w:comment w:id="6" w:author="utilisateur" w:date="2016-08-24T20:30:00Z" w:initials="u">
+  <w:comment w:id="7" w:author="utilisateur" w:date="2016-08-25T11:40:00Z" w:initials="u">
     <w:p>
       <w:pPr>
         <w:pStyle w:val="Commentaire"/>
@@ -25956,11 +25413,11 @@
         <w:annotationRef/>
       </w:r>
       <w:r>
-        <w:t>Si le contrat ne peut pas être supprime ?? Que faire</w:t>
+        <w:t>En parler avec le client.</w:t>
       </w:r>
     </w:p>
   </w:comment>
-  <w:comment w:id="7" w:author="utilisateur" w:date="2016-08-24T20:51:00Z" w:initials="u">
+  <w:comment w:id="13" w:author="utilisateur" w:date="2016-08-25T00:08:00Z" w:initials="u">
     <w:p>
       <w:pPr>
         <w:pStyle w:val="Commentaire"/>
@@ -25972,47 +25429,15 @@
         <w:annotationRef/>
       </w:r>
       <w:r>
-        <w:t xml:space="preserve">Comment distinguée les </w:t>
+        <w:t xml:space="preserve">?? </w:t>
       </w:r>
-    </w:p>
-    <w:p>
-      <w:pPr>
-        <w:pStyle w:val="Commentaire"/>
-      </w:pPr>
+      <w:proofErr w:type="gramStart"/>
       <w:r>
-        <w:t>Deux reponsable</w:t>
+        <w:t>cmt</w:t>
       </w:r>
-    </w:p>
-  </w:comment>
-  <w:comment w:id="8" w:author="utilisateur" w:date="2016-08-24T20:57:00Z" w:initials="u">
-    <w:p>
-      <w:pPr>
-        <w:pStyle w:val="Commentaire"/>
-      </w:pPr>
+      <w:proofErr w:type="gramEnd"/>
       <w:r>
-        <w:rPr>
-          <w:rStyle w:val="Marquedecommentaire"/>
-        </w:rPr>
-        <w:annotationRef/>
-      </w:r>
-      <w:r>
-        <w:t>Cest qw son role ??</w:t>
-      </w:r>
-    </w:p>
-  </w:comment>
-  <w:comment w:id="14" w:author="utilisateur" w:date="2016-08-25T00:08:00Z" w:initials="u">
-    <w:p>
-      <w:pPr>
-        <w:pStyle w:val="Commentaire"/>
-      </w:pPr>
-      <w:r>
-        <w:rPr>
-          <w:rStyle w:val="Marquedecommentaire"/>
-        </w:rPr>
-        <w:annotationRef/>
-      </w:r>
-      <w:r>
-        <w:t>?? cmt seront numéroté les description narrative??</w:t>
+        <w:t xml:space="preserve"> seront numéroté les description narrative??</w:t>
       </w:r>
     </w:p>
   </w:comment>
@@ -26022,9 +25447,7 @@
 <file path=word/commentsExtended.xml><?xml version="1.0" encoding="utf-8"?>
 <w15:commentsEx xmlns:wpc="http://schemas.microsoft.com/office/word/2010/wordprocessingCanvas" xmlns:mc="http://schemas.openxmlformats.org/markup-compatibility/2006" xmlns:o="urn:schemas-microsoft-com:office:office" xmlns:r="http://schemas.openxmlformats.org/officeDocument/2006/relationships" xmlns:m="http://schemas.openxmlformats.org/officeDocument/2006/math" xmlns:v="urn:schemas-microsoft-com:vml" xmlns:wp14="http://schemas.microsoft.com/office/word/2010/wordprocessingDrawing" xmlns:wp="http://schemas.openxmlformats.org/drawingml/2006/wordprocessingDrawing" xmlns:w10="urn:schemas-microsoft-com:office:word" xmlns:w="http://schemas.openxmlformats.org/wordprocessingml/2006/main" xmlns:w14="http://schemas.microsoft.com/office/word/2010/wordml" xmlns:w15="http://schemas.microsoft.com/office/word/2012/wordml" xmlns:wpg="http://schemas.microsoft.com/office/word/2010/wordprocessingGroup" xmlns:wpi="http://schemas.microsoft.com/office/word/2010/wordprocessingInk" xmlns:wne="http://schemas.microsoft.com/office/word/2006/wordml" xmlns:wps="http://schemas.microsoft.com/office/word/2010/wordprocessingShape" mc:Ignorable="w14 w15 wp14">
   <w15:commentEx w15:paraId="32A4780C" w15:done="0"/>
-  <w15:commentEx w15:paraId="13690FD4" w15:done="0"/>
-  <w15:commentEx w15:paraId="464CC966" w15:done="0"/>
-  <w15:commentEx w15:paraId="4AFD535D" w15:done="0"/>
+  <w15:commentEx w15:paraId="77D68A75" w15:done="0"/>
   <w15:commentEx w15:paraId="4367E57F" w15:done="0"/>
 </w15:commentsEx>
 </file>
@@ -26138,7 +25561,7 @@
               </w14:shadow>
               <w14:numForm w14:val="oldStyle"/>
             </w:rPr>
-            <w:t>26</w:t>
+            <w:t>12</w:t>
           </w:r>
           <w:r>
             <w:rPr>
@@ -26167,7 +25590,19 @@
             <w:pStyle w:val="Pieddepage"/>
           </w:pPr>
           <w:r>
-            <w:t xml:space="preserve">Raphael Coté/Kevin Bradford/Kevin Kuété-Moffo/Laurent Grimaldi </w:t>
+            <w:t>Raphael Coté/</w:t>
+          </w:r>
+          <w:r>
+            <w:t>Pierre-Alexandre Pageau</w:t>
+          </w:r>
+          <w:r>
+            <w:t>/Kevin Kuété-Moffo/</w:t>
+          </w:r>
+          <w:r>
+            <w:t>Simon Girard</w:t>
+          </w:r>
+          <w:r>
+            <w:t xml:space="preserve"> </w:t>
           </w:r>
         </w:p>
       </w:tc>
@@ -30367,6 +29802,7 @@
     <w:rsid w:val="00400353"/>
     <w:rsid w:val="00490569"/>
     <w:rsid w:val="004C10B6"/>
+    <w:rsid w:val="007C6C98"/>
     <w:rsid w:val="00916F4C"/>
     <w:rsid w:val="00F379A7"/>
     <w:rsid w:val="00F52326"/>
@@ -31183,7 +30619,7 @@
 </file>
 
 <file path=customXml/itemProps2.xml><?xml version="1.0" encoding="utf-8"?>
-<ds:datastoreItem xmlns:ds="http://schemas.openxmlformats.org/officeDocument/2006/customXml" ds:itemID="{515C6646-ACA4-48DE-88D9-5B52694C0FF1}">
+<ds:datastoreItem xmlns:ds="http://schemas.openxmlformats.org/officeDocument/2006/customXml" ds:itemID="{F613DFD8-EB4C-451E-A4CB-018DFC727A62}">
   <ds:schemaRefs>
     <ds:schemaRef ds:uri="http://schemas.openxmlformats.org/officeDocument/2006/bibliography"/>
   </ds:schemaRefs>

</xml_diff>

<commit_message>
mise à jour des interfaces dans le document d'analyse
</commit_message>
<xml_diff>
--- a/Sprint 1/Package 1/Documentation/Analyse/ProjetFinal.docx
+++ b/Sprint 1/Package 1/Documentation/Analyse/ProjetFinal.docx
@@ -62,6 +62,7 @@
                     <w:dataBinding w:prefixMappings="xmlns:ns0='http://schemas.openxmlformats.org/package/2006/metadata/core-properties' xmlns:ns1='http://purl.org/dc/elements/1.1/'" w:xpath="/ns0:coreProperties[1]/ns1:title[1]" w:storeItemID="{6C3C8BC8-F283-45AE-878A-BAB7291924A1}"/>
                     <w:text/>
                   </w:sdtPr>
+                  <w:sdtEndPr/>
                   <w:sdtContent>
                     <w:r>
                       <w:rPr>
@@ -99,6 +100,7 @@
                     <w:dataBinding w:prefixMappings="xmlns:ns0='http://schemas.openxmlformats.org/package/2006/metadata/core-properties' xmlns:ns1='http://purl.org/dc/elements/1.1/'" w:xpath="/ns0:coreProperties[1]/ns1:subject[1]" w:storeItemID="{6C3C8BC8-F283-45AE-878A-BAB7291924A1}"/>
                     <w:text/>
                   </w:sdtPr>
+                  <w:sdtEndPr/>
                   <w:sdtContent>
                     <w:r>
                       <w:rPr>
@@ -226,7 +228,7 @@
               </mc:Choice>
               <mc:Fallback>
                 <w:pict>
-                  <v:rect w14:anchorId="64D7477C" id="Rectangle 52" o:spid="_x0000_s1026" style="position:absolute;margin-left:0;margin-top:0;width:612pt;height:11in;z-index:-251655168;visibility:visible;mso-wrap-style:square;mso-width-percent:1000;mso-height-percent:1000;mso-wrap-distance-left:9pt;mso-wrap-distance-top:0;mso-wrap-distance-right:9pt;mso-wrap-distance-bottom:0;mso-position-horizontal:center;mso-position-horizontal-relative:page;mso-position-vertical:center;mso-position-vertical-relative:page;mso-width-percent:1000;mso-height-percent:1000;mso-width-relative:page;mso-height-relative:page;v-text-anchor:middle" o:gfxdata="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